<commit_message>
Link updation in report
</commit_message>
<xml_diff>
--- a/MySEProject/Documentation/Report.docx
+++ b/MySEProject/Documentation/Report.docx
@@ -1,6 +1,6 @@
 
 <file path=word/document.xml><?xml version="1.0" encoding="utf-8"?>
-<w:document xmlns:wpc="http://schemas.microsoft.com/office/word/2010/wordprocessingCanvas" xmlns:cx="http://schemas.microsoft.com/office/drawing/2014/chartex" xmlns:cx1="http://schemas.microsoft.com/office/drawing/2015/9/8/chartex" xmlns:cx2="http://schemas.microsoft.com/office/drawing/2015/10/21/chartex" xmlns:cx3="http://schemas.microsoft.com/office/drawing/2016/5/9/chartex" xmlns:cx4="http://schemas.microsoft.com/office/drawing/2016/5/10/chartex" xmlns:cx5="http://schemas.microsoft.com/office/drawing/2016/5/11/chartex" xmlns:cx6="http://schemas.microsoft.com/office/drawing/2016/5/12/chartex" xmlns:cx7="http://schemas.microsoft.com/office/drawing/2016/5/13/chartex" xmlns:cx8="http://schemas.microsoft.com/office/drawing/2016/5/14/chartex" xmlns:mc="http://schemas.openxmlformats.org/markup-compatibility/2006" xmlns:aink="http://schemas.microsoft.com/office/drawing/2016/ink" xmlns:am3d="http://schemas.microsoft.com/office/drawing/2017/model3d" xmlns:o="urn:schemas-microsoft-com:office:office" xmlns:r="http://schemas.openxmlformats.org/officeDocument/2006/relationships" xmlns:m="http://schemas.openxmlformats.org/officeDocument/2006/math" xmlns:v="urn:schemas-microsoft-com:vml" xmlns:wp14="http://schemas.microsoft.com/office/word/2010/wordprocessingDrawing" xmlns:wp="http://schemas.openxmlformats.org/drawingml/2006/wordprocessingDrawing" xmlns:w10="urn:schemas-microsoft-com:office:word" xmlns:w="http://schemas.openxmlformats.org/wordprocessingml/2006/main" xmlns:w14="http://schemas.microsoft.com/office/word/2010/wordml" xmlns:w15="http://schemas.microsoft.com/office/word/2012/wordml" xmlns:w16cex="http://schemas.microsoft.com/office/word/2018/wordml/cex" xmlns:w16cid="http://schemas.microsoft.com/office/word/2016/wordml/cid" xmlns:w16="http://schemas.microsoft.com/office/word/2018/wordml" xmlns:w16sdtdh="http://schemas.microsoft.com/office/word/2020/wordml/sdtdatahash" xmlns:w16se="http://schemas.microsoft.com/office/word/2015/wordml/symex" xmlns:wpg="http://schemas.microsoft.com/office/word/2010/wordprocessingGroup" xmlns:wpi="http://schemas.microsoft.com/office/word/2010/wordprocessingInk" xmlns:wne="http://schemas.microsoft.com/office/word/2006/wordml" xmlns:wps="http://schemas.microsoft.com/office/word/2010/wordprocessingShape" mc:Ignorable="w14 w15 w16se w16cid w16 w16cex w16sdtdh wp14">
+<w:document xmlns:wpc="http://schemas.microsoft.com/office/word/2010/wordprocessingCanvas" xmlns:cx="http://schemas.microsoft.com/office/drawing/2014/chartex" xmlns:mc="http://schemas.openxmlformats.org/markup-compatibility/2006" xmlns:o="urn:schemas-microsoft-com:office:office" xmlns:r="http://schemas.openxmlformats.org/officeDocument/2006/relationships" xmlns:m="http://schemas.openxmlformats.org/officeDocument/2006/math" xmlns:v="urn:schemas-microsoft-com:vml" xmlns:wp14="http://schemas.microsoft.com/office/word/2010/wordprocessingDrawing" xmlns:wp="http://schemas.openxmlformats.org/drawingml/2006/wordprocessingDrawing" xmlns:w10="urn:schemas-microsoft-com:office:word" xmlns:w="http://schemas.openxmlformats.org/wordprocessingml/2006/main" xmlns:w14="http://schemas.microsoft.com/office/word/2010/wordml" xmlns:w15="http://schemas.microsoft.com/office/word/2012/wordml" xmlns:w16se="http://schemas.microsoft.com/office/word/2015/wordml/symex" xmlns:wpg="http://schemas.microsoft.com/office/word/2010/wordprocessingGroup" xmlns:wpi="http://schemas.microsoft.com/office/word/2010/wordprocessingInk" xmlns:wne="http://schemas.microsoft.com/office/word/2006/wordml" xmlns:wps="http://schemas.microsoft.com/office/word/2010/wordprocessingShape" mc:Ignorable="w14 w15 w16se wp14">
   <w:body>
     <w:p>
       <w:pPr>
@@ -187,6 +187,7 @@
           <w:sz w:val="30"/>
           <w:szCs w:val="30"/>
         </w:rPr>
+        <w:lastRenderedPageBreak/>
         <w:t>Abstract</w:t>
       </w:r>
     </w:p>
@@ -223,18 +224,7 @@
           <w:szCs w:val="18"/>
           <w:highlight w:val="white"/>
         </w:rPr>
-        <w:t xml:space="preserve">Image classification is the process of categorizing and labeling groups of pixels or vectors within an image based on specific rules. It is </w:t>
-      </w:r>
-      <w:r>
-        <w:rPr>
-          <w:rFonts w:ascii="Arial" w:eastAsia="Arial" w:hAnsi="Arial" w:cs="Arial"/>
-          <w:b/>
-          <w:color w:val="202124"/>
-          <w:sz w:val="18"/>
-          <w:szCs w:val="18"/>
-          <w:highlight w:val="white"/>
-        </w:rPr>
-        <w:t xml:space="preserve">the most important part of digital image analysis. </w:t>
+        <w:t xml:space="preserve">Image classification is the process of categorizing and labeling groups of pixels or vectors within an image based on specific rules. It is the most important part of digital image analysis. </w:t>
       </w:r>
       <w:r>
         <w:rPr>
@@ -254,16 +244,7 @@
           <w:sz w:val="18"/>
           <w:szCs w:val="18"/>
         </w:rPr>
-        <w:t>Hierarchical Temporal Memory (</w:t>
-      </w:r>
-      <w:r>
-        <w:rPr>
-          <w:rFonts w:ascii="Arial" w:eastAsia="Arial" w:hAnsi="Arial" w:cs="Arial"/>
-          <w:b/>
-          <w:sz w:val="18"/>
-          <w:szCs w:val="18"/>
-        </w:rPr>
-        <w:t xml:space="preserve">HTM) </w:t>
+        <w:t xml:space="preserve">Hierarchical Temporal Memory (HTM) </w:t>
       </w:r>
       <w:r>
         <w:rPr>
@@ -304,29 +285,7 @@
           <w:szCs w:val="18"/>
           <w:highlight w:val="white"/>
         </w:rPr>
-        <w:t>HT</w:t>
-      </w:r>
-      <w:r>
-        <w:rPr>
-          <w:rFonts w:ascii="Arial" w:eastAsia="Arial" w:hAnsi="Arial" w:cs="Arial"/>
-          <w:b/>
-          <w:color w:val="222222"/>
-          <w:sz w:val="18"/>
-          <w:szCs w:val="18"/>
-          <w:highlight w:val="white"/>
-        </w:rPr>
-        <w:t>M is based on the biological functions of the brain as well as its learning mechanism. HTM can be described as the theory that attempts to describe the functioning of the neocortex, as well as the methodology that intends to provide machines with the capac</w:t>
-      </w:r>
-      <w:r>
-        <w:rPr>
-          <w:rFonts w:ascii="Arial" w:eastAsia="Arial" w:hAnsi="Arial" w:cs="Arial"/>
-          <w:b/>
-          <w:color w:val="222222"/>
-          <w:sz w:val="18"/>
-          <w:szCs w:val="18"/>
-          <w:highlight w:val="white"/>
-        </w:rPr>
-        <w:t>ity to learn in a human way.</w:t>
+        <w:t>HTM is based on the biological functions of the brain as well as its learning mechanism. HTM can be described as the theory that attempts to describe the functioning of the neocortex, as well as the methodology that intends to provide machines with the capacity to learn in a human way.</w:t>
       </w:r>
       <w:r>
         <w:rPr>
@@ -435,17 +394,7 @@
           <w:szCs w:val="18"/>
           <w:highlight w:val="white"/>
         </w:rPr>
-        <w:t>Over the years, and with the emergence of various technological innovations, the relevance of automatic learning methods has increased exponentially, and they now play a key role in society. This paper aims to change various learning parameters and to find</w:t>
-      </w:r>
-      <w:r>
-        <w:rPr>
-          <w:rFonts w:ascii="Arial" w:eastAsia="Arial" w:hAnsi="Arial" w:cs="Arial"/>
-          <w:color w:val="222222"/>
-          <w:sz w:val="18"/>
-          <w:szCs w:val="18"/>
-          <w:highlight w:val="white"/>
-        </w:rPr>
-        <w:t xml:space="preserve"> the best fit that shows the image classification and to demonstrate how these parameters influence learning.</w:t>
+        <w:t>Over the years, and with the emergence of various technological innovations, the relevance of automatic learning methods has increased exponentially, and they now play a key role in society. This paper aims to change various learning parameters and to find the best fit that shows the image classification and to demonstrate how these parameters influence learning.</w:t>
       </w:r>
       <w:r>
         <w:rPr>
@@ -466,17 +415,7 @@
           <w:szCs w:val="18"/>
           <w:highlight w:val="white"/>
         </w:rPr>
-        <w:t>Our objective is to improve the input prediction and to implement the highest similarity of the input images. HTM is based on the biological funct</w:t>
-      </w:r>
-      <w:r>
-        <w:rPr>
-          <w:rFonts w:ascii="Arial" w:eastAsia="Arial" w:hAnsi="Arial" w:cs="Arial"/>
-          <w:color w:val="222222"/>
-          <w:sz w:val="18"/>
-          <w:szCs w:val="18"/>
-          <w:highlight w:val="white"/>
-        </w:rPr>
-        <w:t xml:space="preserve">ions of the brain as well as its learning mechanism. HTM can be described as the theory that attempts to describe the functioning of the neocortex, as well as the methodology that intends </w:t>
+        <w:t xml:space="preserve">Our objective is to improve the input prediction and to implement the highest similarity of the input images. HTM is based on the biological functions of the brain as well as its learning mechanism. HTM can be described as the theory that attempts to describe the functioning of the neocortex, as well as the methodology that intends </w:t>
       </w:r>
     </w:p>
     <w:p>
@@ -557,37 +496,7 @@
           <w:szCs w:val="18"/>
           <w:highlight w:val="white"/>
         </w:rPr>
-        <w:t>The neocortex is defined as the portion of the human cerebral cortex from which comes the highest cognitive functioning, occupying approximately half the volume of the human brain. The neocortex is understood by four main lobes with</w:t>
-      </w:r>
-      <w:r>
-        <w:rPr>
-          <w:rFonts w:ascii="Arial" w:eastAsia="Arial" w:hAnsi="Arial" w:cs="Arial"/>
-          <w:color w:val="222222"/>
-          <w:sz w:val="18"/>
-          <w:szCs w:val="18"/>
-          <w:highlight w:val="white"/>
-        </w:rPr>
-        <w:t xml:space="preserve"> specific functions of attention, thought, perception, and memory. These four regions of the cortex are the frontal, parietal, occipital, and temporal lobes. The frontal lobe’s responsibilities are the selection and coordination of behavior. The parietal l</w:t>
-      </w:r>
-      <w:r>
-        <w:rPr>
-          <w:rFonts w:ascii="Arial" w:eastAsia="Arial" w:hAnsi="Arial" w:cs="Arial"/>
-          <w:color w:val="222222"/>
-          <w:sz w:val="18"/>
-          <w:szCs w:val="18"/>
-          <w:highlight w:val="white"/>
-        </w:rPr>
-        <w:t>obe is qualified to make decisions in numerical cognition as well as in the processing of sensory information. The occipital lobe, in turn, has a visual function. Finally, the temporal lobe has the functions of sensory as well as emotional processing and d</w:t>
-      </w:r>
-      <w:r>
-        <w:rPr>
-          <w:rFonts w:ascii="Arial" w:eastAsia="Arial" w:hAnsi="Arial" w:cs="Arial"/>
-          <w:color w:val="222222"/>
-          <w:sz w:val="18"/>
-          <w:szCs w:val="18"/>
-          <w:highlight w:val="white"/>
-        </w:rPr>
-        <w:t>ealing with all significant memory. Thus, the algorithm that is presented intends to create a transposition of this portion of the brain, creating a machine with true intelligence. (Ghazanfar &amp; Schroeder, 2006)</w:t>
+        <w:t>The neocortex is defined as the portion of the human cerebral cortex from which comes the highest cognitive functioning, occupying approximately half the volume of the human brain. The neocortex is understood by four main lobes with specific functions of attention, thought, perception, and memory. These four regions of the cortex are the frontal, parietal, occipital, and temporal lobes. The frontal lobe’s responsibilities are the selection and coordination of behavior. The parietal lobe is qualified to make decisions in numerical cognition as well as in the processing of sensory information. The occipital lobe, in turn, has a visual function. Finally, the temporal lobe has the functions of sensory as well as emotional processing and dealing with all significant memory. Thus, the algorithm that is presented intends to create a transposition of this portion of the brain, creating a machine with true intelligence. (Ghazanfar &amp; Schroeder, 2006)</w:t>
       </w:r>
     </w:p>
     <w:p>
@@ -612,17 +521,7 @@
           <w:szCs w:val="18"/>
           <w:highlight w:val="white"/>
         </w:rPr>
-        <w:t>The HTM is built based on three of the main c</w:t>
-      </w:r>
-      <w:r>
-        <w:rPr>
-          <w:rFonts w:ascii="Arial" w:eastAsia="Arial" w:hAnsi="Arial" w:cs="Arial"/>
-          <w:color w:val="222222"/>
-          <w:sz w:val="18"/>
-          <w:szCs w:val="18"/>
-          <w:highlight w:val="white"/>
-        </w:rPr>
-        <w:t>haracteristics of the neocortex. Thus, it is a system of memory, with temporal patterns and the construction of regions according to a hierarchical structure.</w:t>
+        <w:t>The HTM is built based on three of the main characteristics of the neocortex. Thus, it is a system of memory, with temporal patterns and the construction of regions according to a hierarchical structure.</w:t>
       </w:r>
     </w:p>
     <w:p>
@@ -667,7 +566,7 @@
           <w:szCs w:val="18"/>
           <w:highlight w:val="white"/>
         </w:rPr>
-        <w:t xml:space="preserve"> the sensory components. This will r</w:t>
+        <w:t xml:space="preserve"> the sensory components. This will receive the data in their raw form, converting them into a set of bits that will later be transformed into a Sparse Distributed Representation (SDR). Transposing into the human organism, the SDRs correspond to the active neurons of the neocortex. Thus, a 1 bit represents an active neuron while a 0 bit represents an inactive neuron. This transformation is achieved by transforming the data into a set of bits while maintaining the semantic characteristics essential to the learning process. One of the characteristics that proved to be quite interesting is </w:t>
       </w:r>
       <w:r>
         <w:rPr>
@@ -677,7 +576,7 @@
           <w:szCs w:val="18"/>
           <w:highlight w:val="white"/>
         </w:rPr>
-        <w:t xml:space="preserve">eceive the data in their raw form, converting them into a set of bits that will later be transformed into a Sparse Distributed Representation (SDR). Transposing into the human organism, the SDRs correspond to the active neurons of the neocortex. Thus, a 1 </w:t>
+        <w:t>those similar data entries</w:t>
       </w:r>
       <w:r>
         <w:rPr>
@@ -687,47 +586,7 @@
           <w:szCs w:val="18"/>
           <w:highlight w:val="white"/>
         </w:rPr>
-        <w:t>bit represents an active neuron while a 0 bit represents an inactive neuron. This transformation is achieved by transforming the data into a set of bits while maintaining the semantic characteristics essential to the learning process. One of the characteri</w:t>
-      </w:r>
-      <w:r>
-        <w:rPr>
-          <w:rFonts w:ascii="Arial" w:eastAsia="Arial" w:hAnsi="Arial" w:cs="Arial"/>
-          <w:color w:val="222222"/>
-          <w:sz w:val="18"/>
-          <w:szCs w:val="18"/>
-          <w:highlight w:val="white"/>
-        </w:rPr>
-        <w:t xml:space="preserve">stics that proved to be quite interesting is </w:t>
-      </w:r>
-      <w:r>
-        <w:rPr>
-          <w:rFonts w:ascii="Arial" w:eastAsia="Arial" w:hAnsi="Arial" w:cs="Arial"/>
-          <w:color w:val="222222"/>
-          <w:sz w:val="18"/>
-          <w:szCs w:val="18"/>
-          <w:highlight w:val="white"/>
-        </w:rPr>
-        <w:t>those similar data entries</w:t>
-      </w:r>
-      <w:r>
-        <w:rPr>
-          <w:rFonts w:ascii="Arial" w:eastAsia="Arial" w:hAnsi="Arial" w:cs="Arial"/>
-          <w:color w:val="222222"/>
-          <w:sz w:val="18"/>
-          <w:szCs w:val="18"/>
-          <w:highlight w:val="white"/>
-        </w:rPr>
-        <w:t>, when submitted to the encoding process, create overlapping SDRs; that is, with the active bits placed in the same positions. Another important characteristic is that all SDRs must have</w:t>
-      </w:r>
-      <w:r>
-        <w:rPr>
-          <w:rFonts w:ascii="Arial" w:eastAsia="Arial" w:hAnsi="Arial" w:cs="Arial"/>
-          <w:color w:val="222222"/>
-          <w:sz w:val="18"/>
-          <w:szCs w:val="18"/>
-          <w:highlight w:val="white"/>
-        </w:rPr>
-        <w:t xml:space="preserve"> a similar dimensionality and sparsity (the ratio between the number of bits at 1 and the total number of bits). (Purdy, 2016) A certain percentage of sparsity will </w:t>
+        <w:t xml:space="preserve">, when submitted to the encoding process, create overlapping SDRs; that is, with the active bits placed in the same positions. Another important characteristic is that all SDRs must have a similar dimensionality and sparsity (the ratio between the number of bits at 1 and the total number of bits). (Purdy, 2016) A certain percentage of sparsity will </w:t>
       </w:r>
       <w:r>
         <w:rPr>
@@ -763,47 +622,7 @@
           <w:szCs w:val="18"/>
           <w:highlight w:val="white"/>
         </w:rPr>
-        <w:t>The second region, Spatial</w:t>
-      </w:r>
-      <w:r>
-        <w:rPr>
-          <w:rFonts w:ascii="Arial" w:eastAsia="Arial" w:hAnsi="Arial" w:cs="Arial"/>
-          <w:color w:val="222222"/>
-          <w:sz w:val="18"/>
-          <w:szCs w:val="18"/>
-          <w:highlight w:val="white"/>
-        </w:rPr>
-        <w:t xml:space="preserve"> Pooler (SP), is responsible for assigning the columns according to a fixed number, where each column corresponds to a dendritic segment of the neuron that connects to the input space created by the region described above, the encoder. Each segment has a s</w:t>
-      </w:r>
-      <w:r>
-        <w:rPr>
-          <w:rFonts w:ascii="Arial" w:eastAsia="Arial" w:hAnsi="Arial" w:cs="Arial"/>
-          <w:color w:val="222222"/>
-          <w:sz w:val="18"/>
-          <w:szCs w:val="18"/>
-          <w:highlight w:val="white"/>
-        </w:rPr>
-        <w:t>et of synapses that can be initialized at random, with a permanence value. Some of these synapses will be active (when connected to a bit with value 1) and consequently will be driven in such a way as to inhibit other columns in the vicinity. Therefore, th</w:t>
-      </w:r>
-      <w:r>
-        <w:rPr>
-          <w:rFonts w:ascii="Arial" w:eastAsia="Arial" w:hAnsi="Arial" w:cs="Arial"/>
-          <w:color w:val="222222"/>
-          <w:sz w:val="18"/>
-          <w:szCs w:val="18"/>
-          <w:highlight w:val="white"/>
-        </w:rPr>
-        <w:t xml:space="preserve">e SP is responsible for creating an SDR of active columns. This transformation follows the Hebbian learning rule that for each input, the active synapses are driven by inhibiting the inactive synapses. The thresholds dictate whether a synapse is active or </w:t>
-      </w:r>
-      <w:r>
-        <w:rPr>
-          <w:rFonts w:ascii="Arial" w:eastAsia="Arial" w:hAnsi="Arial" w:cs="Arial"/>
-          <w:color w:val="222222"/>
-          <w:sz w:val="18"/>
-          <w:szCs w:val="18"/>
-          <w:highlight w:val="white"/>
-        </w:rPr>
-        <w:t>not.</w:t>
+        <w:t>The second region, Spatial Pooler (SP), is responsible for assigning the columns according to a fixed number, where each column corresponds to a dendritic segment of the neuron that connects to the input space created by the region described above, the encoder. Each segment has a set of synapses that can be initialized at random, with a permanence value. Some of these synapses will be active (when connected to a bit with value 1) and consequently will be driven in such a way as to inhibit other columns in the vicinity. Therefore, the SP is responsible for creating an SDR of active columns. This transformation follows the Hebbian learning rule that for each input, the active synapses are driven by inhibiting the inactive synapses. The thresholds dictate whether a synapse is active or not.</w:t>
       </w:r>
     </w:p>
     <w:p>
@@ -848,27 +667,7 @@
           <w:szCs w:val="18"/>
           <w:highlight w:val="white"/>
         </w:rPr>
-        <w:t xml:space="preserve"> determine a prediction for the next SDR. At the beginning of the process, all the cells of the active column are a</w:t>
-      </w:r>
-      <w:r>
-        <w:rPr>
-          <w:rFonts w:ascii="Arial" w:eastAsia="Arial" w:hAnsi="Arial" w:cs="Arial"/>
-          <w:color w:val="222222"/>
-          <w:sz w:val="18"/>
-          <w:szCs w:val="18"/>
-          <w:highlight w:val="white"/>
-        </w:rPr>
-        <w:t xml:space="preserve">lso active; however, the region TM is responsible for activating a subset of cells of those same columns when a context is predicted. In case there is no forecast, all the cells remain active. The activation of the previously mentioned subsets of cells is </w:t>
-      </w:r>
-      <w:r>
-        <w:rPr>
-          <w:rFonts w:ascii="Arial" w:eastAsia="Arial" w:hAnsi="Arial" w:cs="Arial"/>
-          <w:color w:val="222222"/>
-          <w:sz w:val="18"/>
-          <w:szCs w:val="18"/>
-          <w:highlight w:val="white"/>
-        </w:rPr>
-        <w:t>carried out because only in this way can the same entry be represented according to different contexts.</w:t>
+        <w:t xml:space="preserve"> determine a prediction for the next SDR. At the beginning of the process, all the cells of the active column are also active; however, the region TM is responsible for activating a subset of cells of those same columns when a context is predicted. In case there is no forecast, all the cells remain active. The activation of the previously mentioned subsets of cells is carried out because only in this way can the same entry be represented according to different contexts.</w:t>
       </w:r>
     </w:p>
     <w:p>
@@ -893,17 +692,7 @@
           <w:szCs w:val="18"/>
           <w:highlight w:val="white"/>
         </w:rPr>
-        <w:t xml:space="preserve">Finally, the classifier is the region in which a decoder calculates the overlap of the predicted cells of the SDR obtained, selecting the one with more </w:t>
-      </w:r>
-      <w:r>
-        <w:rPr>
-          <w:rFonts w:ascii="Arial" w:eastAsia="Arial" w:hAnsi="Arial" w:cs="Arial"/>
-          <w:color w:val="222222"/>
-          <w:sz w:val="18"/>
-          <w:szCs w:val="18"/>
-          <w:highlight w:val="white"/>
-        </w:rPr>
-        <w:t>overlaps and comparing it with the actual value (if known). (Cui, Ahmed, and Hawkins 2016)</w:t>
+        <w:t>Finally, the classifier is the region in which a decoder calculates the overlap of the predicted cells of the SDR obtained, selecting the one with more overlaps and comparing it with the actual value (if known). (Cui, Ahmed, and Hawkins 2016)</w:t>
       </w:r>
     </w:p>
     <w:p>
@@ -923,6 +712,7 @@
       <w:r>
         <w:rPr>
           <w:noProof/>
+          <w:lang w:val="en-IN"/>
         </w:rPr>
         <mc:AlternateContent>
           <mc:Choice Requires="wps">
@@ -1032,7 +822,7 @@
               </wp:anchor>
             </w:drawing>
           </mc:Choice>
-          <mc:Fallback>
+          <mc:Fallback xmlns:w16sdtdh="http://schemas.microsoft.com/office/word/2020/wordml/sdtdatahash" xmlns:w16="http://schemas.microsoft.com/office/word/2018/wordml" xmlns:w16cid="http://schemas.microsoft.com/office/word/2016/wordml/cid" xmlns:w16cex="http://schemas.microsoft.com/office/word/2018/wordml/cex" xmlns:am3d="http://schemas.microsoft.com/office/drawing/2017/model3d" xmlns:aink="http://schemas.microsoft.com/office/drawing/2016/ink" xmlns:cx8="http://schemas.microsoft.com/office/drawing/2016/5/14/chartex" xmlns:cx7="http://schemas.microsoft.com/office/drawing/2016/5/13/chartex" xmlns:cx6="http://schemas.microsoft.com/office/drawing/2016/5/12/chartex" xmlns:cx5="http://schemas.microsoft.com/office/drawing/2016/5/11/chartex" xmlns:cx4="http://schemas.microsoft.com/office/drawing/2016/5/10/chartex" xmlns:cx3="http://schemas.microsoft.com/office/drawing/2016/5/9/chartex" xmlns:cx2="http://schemas.microsoft.com/office/drawing/2015/10/21/chartex" xmlns:cx1="http://schemas.microsoft.com/office/drawing/2015/9/8/chartex">
             <w:pict>
               <v:shapetype w14:anchorId="0EA91396" id="_x0000_t202" coordsize="21600,21600" o:spt="202" path="m,l,21600r21600,l21600,xe">
                 <v:stroke joinstyle="miter"/>
@@ -1111,6 +901,7 @@
           <w:sz w:val="18"/>
           <w:szCs w:val="18"/>
           <w:highlight w:val="white"/>
+          <w:lang w:val="en-IN"/>
         </w:rPr>
         <mc:AlternateContent>
           <mc:Choice Requires="wps">
@@ -1165,6 +956,7 @@
                                 <w:noProof/>
                                 <w:sz w:val="18"/>
                                 <w:szCs w:val="18"/>
+                                <w:lang w:val="en-IN"/>
                               </w:rPr>
                               <w:drawing>
                                 <wp:inline distT="114300" distB="114300" distL="114300" distR="114300" wp14:anchorId="609C5693" wp14:editId="2E4520C2">
@@ -1220,7 +1012,7 @@
               </wp:anchor>
             </w:drawing>
           </mc:Choice>
-          <mc:Fallback>
+          <mc:Fallback xmlns:w16sdtdh="http://schemas.microsoft.com/office/word/2020/wordml/sdtdatahash" xmlns:w16="http://schemas.microsoft.com/office/word/2018/wordml" xmlns:w16cid="http://schemas.microsoft.com/office/word/2016/wordml/cid" xmlns:w16cex="http://schemas.microsoft.com/office/word/2018/wordml/cex" xmlns:am3d="http://schemas.microsoft.com/office/drawing/2017/model3d" xmlns:aink="http://schemas.microsoft.com/office/drawing/2016/ink" xmlns:cx8="http://schemas.microsoft.com/office/drawing/2016/5/14/chartex" xmlns:cx7="http://schemas.microsoft.com/office/drawing/2016/5/13/chartex" xmlns:cx6="http://schemas.microsoft.com/office/drawing/2016/5/12/chartex" xmlns:cx5="http://schemas.microsoft.com/office/drawing/2016/5/11/chartex" xmlns:cx4="http://schemas.microsoft.com/office/drawing/2016/5/10/chartex" xmlns:cx3="http://schemas.microsoft.com/office/drawing/2016/5/9/chartex" xmlns:cx2="http://schemas.microsoft.com/office/drawing/2015/10/21/chartex" xmlns:cx1="http://schemas.microsoft.com/office/drawing/2015/9/8/chartex">
             <w:pict>
               <v:shape w14:anchorId="695011D3" id="Text Box 2" o:spid="_x0000_s1027" type="#_x0000_t202" style="position:absolute;left:0;text-align:left;margin-left:2.25pt;margin-top:20.1pt;width:201pt;height:89.25pt;z-index:251659264;visibility:visible;mso-wrap-style:square;mso-width-percent:0;mso-height-percent:0;mso-wrap-distance-left:9pt;mso-wrap-distance-top:3.6pt;mso-wrap-distance-right:9pt;mso-wrap-distance-bottom:3.6pt;mso-position-horizontal:absolute;mso-position-horizontal-relative:text;mso-position-vertical:absolute;mso-position-vertical-relative:text;mso-width-percent:0;mso-height-percent:0;mso-width-relative:margin;mso-height-relative:margin;v-text-anchor:top" o:gfxdata="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">
                 <v:textbox>
@@ -1247,7 +1039,7 @@
                                     <pic:cNvPicPr preferRelativeResize="0"/>
                                   </pic:nvPicPr>
                                   <pic:blipFill>
-                                    <a:blip r:embed="rId12"/>
+                                    <a:blip r:embed="rId13"/>
                                     <a:srcRect/>
                                     <a:stretch>
                                       <a:fillRect/>
@@ -1311,6 +1103,7 @@
           <w:noProof/>
           <w:sz w:val="18"/>
           <w:szCs w:val="18"/>
+          <w:lang w:val="en-IN"/>
         </w:rPr>
         <mc:AlternateContent>
           <mc:Choice Requires="wps">
@@ -1365,6 +1158,7 @@
                                 <w:noProof/>
                                 <w:sz w:val="18"/>
                                 <w:szCs w:val="18"/>
+                                <w:lang w:val="en-IN"/>
                               </w:rPr>
                               <w:drawing>
                                 <wp:inline distT="114300" distB="114300" distL="114300" distR="114300" wp14:anchorId="7226AB47" wp14:editId="5B108F52">
@@ -1380,7 +1174,7 @@
                                           <pic:cNvPicPr preferRelativeResize="0"/>
                                         </pic:nvPicPr>
                                         <pic:blipFill>
-                                          <a:blip r:embed="rId13"/>
+                                          <a:blip r:embed="rId14"/>
                                           <a:srcRect/>
                                           <a:stretch>
                                             <a:fillRect/>
@@ -1420,7 +1214,7 @@
               </wp:anchor>
             </w:drawing>
           </mc:Choice>
-          <mc:Fallback>
+          <mc:Fallback xmlns:w16sdtdh="http://schemas.microsoft.com/office/word/2020/wordml/sdtdatahash" xmlns:w16="http://schemas.microsoft.com/office/word/2018/wordml" xmlns:w16cid="http://schemas.microsoft.com/office/word/2016/wordml/cid" xmlns:w16cex="http://schemas.microsoft.com/office/word/2018/wordml/cex" xmlns:am3d="http://schemas.microsoft.com/office/drawing/2017/model3d" xmlns:aink="http://schemas.microsoft.com/office/drawing/2016/ink" xmlns:cx8="http://schemas.microsoft.com/office/drawing/2016/5/14/chartex" xmlns:cx7="http://schemas.microsoft.com/office/drawing/2016/5/13/chartex" xmlns:cx6="http://schemas.microsoft.com/office/drawing/2016/5/12/chartex" xmlns:cx5="http://schemas.microsoft.com/office/drawing/2016/5/11/chartex" xmlns:cx4="http://schemas.microsoft.com/office/drawing/2016/5/10/chartex" xmlns:cx3="http://schemas.microsoft.com/office/drawing/2016/5/9/chartex" xmlns:cx2="http://schemas.microsoft.com/office/drawing/2015/10/21/chartex" xmlns:cx1="http://schemas.microsoft.com/office/drawing/2015/9/8/chartex">
             <w:pict>
               <v:shape w14:anchorId="043B289D" id="_x0000_s1028" type="#_x0000_t202" style="position:absolute;left:0;text-align:left;margin-left:246.75pt;margin-top:18.35pt;width:3in;height:68.25pt;z-index:251667456;visibility:visible;mso-wrap-style:square;mso-width-percent:0;mso-height-percent:0;mso-wrap-distance-left:9pt;mso-wrap-distance-top:3.6pt;mso-wrap-distance-right:9pt;mso-wrap-distance-bottom:3.6pt;mso-position-horizontal:absolute;mso-position-horizontal-relative:text;mso-position-vertical:absolute;mso-position-vertical-relative:text;mso-width-percent:0;mso-height-percent:0;mso-width-relative:margin;mso-height-relative:margin;v-text-anchor:top" o:gfxdata="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">
                 <v:textbox>
@@ -1447,7 +1241,7 @@
                                     <pic:cNvPicPr preferRelativeResize="0"/>
                                   </pic:nvPicPr>
                                   <pic:blipFill>
-                                    <a:blip r:embed="rId13"/>
+                                    <a:blip r:embed="rId15"/>
                                     <a:srcRect/>
                                     <a:stretch>
                                       <a:fillRect/>
@@ -1486,7 +1280,7 @@
           <w:szCs w:val="18"/>
           <w:highlight w:val="white"/>
         </w:rPr>
-        <w:t>HTM is built on three main features of the neocortex: it is a memory system with temporal patterns and its regions are organized in a hierarchical structure.</w:t>
+        <w:t xml:space="preserve">HTM is built on three main features of the neocortex: it is a memory system with temporal patterns and its regions are organized in a hierarchical structure. There are many biological details that the theory ignores in case they have no relevance for learning. In short, this approach includes Sparse Distributed Representation (SDR)s, its semantical and mathematical operations, and neurons along the neocortex capable of learning sequences and enabling predictions; these systems learn in a continuous way, with new inputs through time and </w:t>
       </w:r>
       <w:r>
         <w:rPr>
@@ -1496,77 +1290,8 @@
           <w:szCs w:val="18"/>
           <w:highlight w:val="white"/>
         </w:rPr>
-        <w:t xml:space="preserve"> </w:t>
-      </w:r>
-      <w:r>
-        <w:rPr>
-          <w:rFonts w:ascii="Arial" w:eastAsia="Arial" w:hAnsi="Arial" w:cs="Arial"/>
-          <w:color w:val="222222"/>
-          <w:sz w:val="18"/>
-          <w:szCs w:val="18"/>
-          <w:highlight w:val="white"/>
-        </w:rPr>
-        <w:t>T</w:t>
-      </w:r>
-      <w:r>
-        <w:rPr>
-          <w:rFonts w:ascii="Arial" w:eastAsia="Arial" w:hAnsi="Arial" w:cs="Arial"/>
-          <w:color w:val="222222"/>
-          <w:sz w:val="18"/>
-          <w:szCs w:val="18"/>
-          <w:highlight w:val="white"/>
-        </w:rPr>
-        <w:t xml:space="preserve">here are many biological details that the theory ignores in case they have no relevance for learning. In short, this approach includes Sparse Distributed Representation (SDR)s, its semantical and mathematical operations, and neurons along the </w:t>
-      </w:r>
-      <w:r>
-        <w:rPr>
-          <w:rFonts w:ascii="Arial" w:eastAsia="Arial" w:hAnsi="Arial" w:cs="Arial"/>
-          <w:color w:val="222222"/>
-          <w:sz w:val="18"/>
-          <w:szCs w:val="18"/>
-          <w:highlight w:val="white"/>
-        </w:rPr>
-        <w:t>neocortex cap</w:t>
-      </w:r>
-      <w:r>
-        <w:rPr>
-          <w:rFonts w:ascii="Arial" w:eastAsia="Arial" w:hAnsi="Arial" w:cs="Arial"/>
-          <w:color w:val="222222"/>
-          <w:sz w:val="18"/>
-          <w:szCs w:val="18"/>
-          <w:highlight w:val="white"/>
-        </w:rPr>
-        <w:t xml:space="preserve">able of learning sequences and enabling predictions; these systems learn in a continuous way, with new inputs through time and </w:t>
-      </w:r>
-      <w:r>
-        <w:rPr>
-          <w:rFonts w:ascii="Arial" w:eastAsia="Arial" w:hAnsi="Arial" w:cs="Arial"/>
-          <w:color w:val="222222"/>
-          <w:sz w:val="18"/>
-          <w:szCs w:val="18"/>
-          <w:highlight w:val="white"/>
-        </w:rPr>
-        <w:t>with flows of information top-down and bottom-up between its hierarchical layers, making them efficient in detecting temporal ano</w:t>
-      </w:r>
-      <w:r>
-        <w:rPr>
-          <w:rFonts w:ascii="Arial" w:eastAsia="Arial" w:hAnsi="Arial" w:cs="Arial"/>
-          <w:color w:val="222222"/>
-          <w:sz w:val="18"/>
-          <w:szCs w:val="18"/>
-          <w:highlight w:val="white"/>
-        </w:rPr>
-        <w:t>malies. The theory relies on the fact that by mimicking the neocortex, through the encoding of data in a way that gives it a semantic meaning, activating neurons sparsely in an SDR through time will give these systems a power to generalize and learn, not a</w:t>
-      </w:r>
-      <w:r>
-        <w:rPr>
-          <w:rFonts w:ascii="Arial" w:eastAsia="Arial" w:hAnsi="Arial" w:cs="Arial"/>
-          <w:color w:val="222222"/>
-          <w:sz w:val="18"/>
-          <w:szCs w:val="18"/>
-          <w:highlight w:val="white"/>
-        </w:rPr>
-        <w:t>chieved to date with other classic approaches of AI.</w:t>
+        <w:lastRenderedPageBreak/>
+        <w:t>with flows of information top-down and bottom-up between its hierarchical layers, making them efficient in detecting temporal anomalies. The theory relies on the fact that by mimicking the neocortex, through the encoding of data in a way that gives it a semantic meaning, activating neurons sparsely in an SDR through time will give these systems a power to generalize and learn, not achieved to date with other classic approaches of AI.</w:t>
       </w:r>
       <w:r>
         <w:rPr>
@@ -1663,17 +1388,7 @@
           <w:szCs w:val="18"/>
           <w:highlight w:val="white"/>
         </w:rPr>
-        <w:t>The Hierarchical Temporal Memory Cortical Learning Algor</w:t>
-      </w:r>
-      <w:r>
-        <w:rPr>
-          <w:rFonts w:ascii="Arial" w:eastAsia="Arial" w:hAnsi="Arial" w:cs="Arial"/>
-          <w:color w:val="24292F"/>
-          <w:sz w:val="18"/>
-          <w:szCs w:val="18"/>
-          <w:highlight w:val="white"/>
-        </w:rPr>
-        <w:t>ithm (HTM CLA) is a theory and machine learning technology that aims to capture the cortical algorithm of the neocortex.</w:t>
+        <w:t>The Hierarchical Temporal Memory Cortical Learning Algorithm (HTM CLA) is a theory and machine learning technology that aims to capture the cortical algorithm of the neocortex.</w:t>
       </w:r>
     </w:p>
     <w:p>
@@ -1692,6 +1407,7 @@
       <w:r>
         <w:rPr>
           <w:noProof/>
+          <w:lang w:val="en-IN"/>
         </w:rPr>
         <mc:AlternateContent>
           <mc:Choice Requires="wps">
@@ -1798,7 +1514,7 @@
               </wp:anchor>
             </w:drawing>
           </mc:Choice>
-          <mc:Fallback>
+          <mc:Fallback xmlns:w16sdtdh="http://schemas.microsoft.com/office/word/2020/wordml/sdtdatahash" xmlns:w16="http://schemas.microsoft.com/office/word/2018/wordml" xmlns:w16cid="http://schemas.microsoft.com/office/word/2016/wordml/cid" xmlns:w16cex="http://schemas.microsoft.com/office/word/2018/wordml/cex" xmlns:am3d="http://schemas.microsoft.com/office/drawing/2017/model3d" xmlns:aink="http://schemas.microsoft.com/office/drawing/2016/ink" xmlns:cx8="http://schemas.microsoft.com/office/drawing/2016/5/14/chartex" xmlns:cx7="http://schemas.microsoft.com/office/drawing/2016/5/13/chartex" xmlns:cx6="http://schemas.microsoft.com/office/drawing/2016/5/12/chartex" xmlns:cx5="http://schemas.microsoft.com/office/drawing/2016/5/11/chartex" xmlns:cx4="http://schemas.microsoft.com/office/drawing/2016/5/10/chartex" xmlns:cx3="http://schemas.microsoft.com/office/drawing/2016/5/9/chartex" xmlns:cx2="http://schemas.microsoft.com/office/drawing/2015/10/21/chartex" xmlns:cx1="http://schemas.microsoft.com/office/drawing/2015/9/8/chartex">
             <w:pict>
               <v:shape w14:anchorId="39F249C0" id="Text Box 13" o:spid="_x0000_s1029" type="#_x0000_t202" style="position:absolute;left:0;text-align:left;margin-left:3.4pt;margin-top:140.2pt;width:217.5pt;height:.05pt;z-index:251665408;visibility:visible;mso-wrap-style:square;mso-wrap-distance-left:9pt;mso-wrap-distance-top:0;mso-wrap-distance-right:9pt;mso-wrap-distance-bottom:0;mso-position-horizontal:absolute;mso-position-horizontal-relative:text;mso-position-vertical:absolute;mso-position-vertical-relative:text;v-text-anchor:top" o:gfxdata="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" stroked="f">
                 <v:textbox style="mso-fit-shape-to-text:t" inset="0,0,0,0">
@@ -1873,6 +1589,7 @@
           <w:sz w:val="18"/>
           <w:szCs w:val="18"/>
           <w:highlight w:val="white"/>
+          <w:lang w:val="en-IN"/>
         </w:rPr>
         <mc:AlternateContent>
           <mc:Choice Requires="wps">
@@ -1929,6 +1646,7 @@
                                 <w:sz w:val="18"/>
                                 <w:szCs w:val="18"/>
                                 <w:highlight w:val="white"/>
+                                <w:lang w:val="en-IN"/>
                               </w:rPr>
                               <w:drawing>
                                 <wp:inline distT="114300" distB="114300" distL="114300" distR="114300" wp14:anchorId="1816B27B" wp14:editId="12719A12">
@@ -1944,7 +1662,7 @@
                                           <pic:cNvPicPr preferRelativeResize="0"/>
                                         </pic:nvPicPr>
                                         <pic:blipFill>
-                                          <a:blip r:embed="rId14"/>
+                                          <a:blip r:embed="rId16"/>
                                           <a:srcRect/>
                                           <a:stretch>
                                             <a:fillRect/>
@@ -1984,7 +1702,7 @@
               </wp:anchor>
             </w:drawing>
           </mc:Choice>
-          <mc:Fallback>
+          <mc:Fallback xmlns:w16sdtdh="http://schemas.microsoft.com/office/word/2020/wordml/sdtdatahash" xmlns:w16="http://schemas.microsoft.com/office/word/2018/wordml" xmlns:w16cid="http://schemas.microsoft.com/office/word/2016/wordml/cid" xmlns:w16cex="http://schemas.microsoft.com/office/word/2018/wordml/cex" xmlns:am3d="http://schemas.microsoft.com/office/drawing/2017/model3d" xmlns:aink="http://schemas.microsoft.com/office/drawing/2016/ink" xmlns:cx8="http://schemas.microsoft.com/office/drawing/2016/5/14/chartex" xmlns:cx7="http://schemas.microsoft.com/office/drawing/2016/5/13/chartex" xmlns:cx6="http://schemas.microsoft.com/office/drawing/2016/5/12/chartex" xmlns:cx5="http://schemas.microsoft.com/office/drawing/2016/5/11/chartex" xmlns:cx4="http://schemas.microsoft.com/office/drawing/2016/5/10/chartex" xmlns:cx3="http://schemas.microsoft.com/office/drawing/2016/5/9/chartex" xmlns:cx2="http://schemas.microsoft.com/office/drawing/2015/10/21/chartex" xmlns:cx1="http://schemas.microsoft.com/office/drawing/2015/9/8/chartex">
             <w:pict>
               <v:shape w14:anchorId="03AF7947" id="_x0000_s1030" type="#_x0000_t202" style="position:absolute;left:0;text-align:left;margin-left:3.4pt;margin-top:29.95pt;width:217.5pt;height:105.75pt;z-index:251663360;visibility:visible;mso-wrap-style:square;mso-width-percent:0;mso-height-percent:0;mso-wrap-distance-left:9pt;mso-wrap-distance-top:3.6pt;mso-wrap-distance-right:9pt;mso-wrap-distance-bottom:3.6pt;mso-position-horizontal:absolute;mso-position-horizontal-relative:text;mso-position-vertical:absolute;mso-position-vertical-relative:text;mso-width-percent:0;mso-height-percent:0;mso-width-relative:margin;mso-height-relative:margin;v-text-anchor:top" o:gfxdata="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">
                 <v:textbox>
@@ -2013,7 +1731,7 @@
                                     <pic:cNvPicPr preferRelativeResize="0"/>
                                   </pic:nvPicPr>
                                   <pic:blipFill>
-                                    <a:blip r:embed="rId14"/>
+                                    <a:blip r:embed="rId17"/>
                                     <a:srcRect/>
                                     <a:stretch>
                                       <a:fillRect/>
@@ -2130,15 +1848,7 @@
           <w:sz w:val="18"/>
           <w:szCs w:val="18"/>
         </w:rPr>
-        <w:t xml:space="preserve"> them turned off (0s) and only a few turned on (1s) (1s). Each SDR represents some meaning since two SDRs are judged to have equivalent meaning if they have several overlapping places on bits. The data is </w:t>
-      </w:r>
-      <w:r>
-        <w:rPr>
-          <w:rFonts w:ascii="Arial" w:eastAsia="Arial" w:hAnsi="Arial" w:cs="Arial"/>
-          <w:sz w:val="18"/>
-          <w:szCs w:val="18"/>
-        </w:rPr>
-        <w:t>more comparable or the gap between two SDRs is smaller the more bits they share.</w:t>
+        <w:t xml:space="preserve"> them turned off (0s) and only a few turned on (1s) (1s). Each SDR represents some meaning since two SDRs are judged to have equivalent meaning if they have several overlapping places on bits. The data is more comparable or the gap between two SDRs is smaller the more bits they share.</w:t>
       </w:r>
       <w:bookmarkStart w:id="4" w:name="_ry5n93mxg2nv" w:colFirst="0" w:colLast="0"/>
       <w:bookmarkEnd w:id="4"/>
@@ -2244,15 +1954,7 @@
           <w:sz w:val="18"/>
           <w:szCs w:val="18"/>
         </w:rPr>
-        <w:t xml:space="preserve"> makes pr</w:t>
-      </w:r>
-      <w:r>
-        <w:rPr>
-          <w:rFonts w:ascii="Arial" w:eastAsia="Arial" w:hAnsi="Arial" w:cs="Arial"/>
-          <w:sz w:val="18"/>
-          <w:szCs w:val="18"/>
-        </w:rPr>
-        <w:t>edictions of what the next input SDR will be.</w:t>
+        <w:t xml:space="preserve"> makes predictions of what the next input SDR will be.</w:t>
       </w:r>
       <w:r>
         <w:rPr>
@@ -2270,17 +1972,7 @@
           <w:szCs w:val="18"/>
           <w:highlight w:val="white"/>
         </w:rPr>
-        <w:t>Temporal Memory algorithm predicts what the next input SDR will be based on sequences of Sparse Distributed Representations (SDRs) produced by the Spatial Pooling algorithm. Each column in the SDR consists of ma</w:t>
-      </w:r>
-      <w:r>
-        <w:rPr>
-          <w:rFonts w:ascii="Arial" w:eastAsia="Arial" w:hAnsi="Arial" w:cs="Arial"/>
-          <w:color w:val="24292F"/>
-          <w:sz w:val="18"/>
-          <w:szCs w:val="18"/>
-          <w:highlight w:val="white"/>
-        </w:rPr>
-        <w:t>ny cells. Each cell can have three states: active, predictive, and inactive. These cells should have one proximal segment and many distal dendrite segments. The proximal segment is the connection of the column and several bits in the input space.</w:t>
+        <w:t>Temporal Memory algorithm predicts what the next input SDR will be based on sequences of Sparse Distributed Representations (SDRs) produced by the Spatial Pooling algorithm. Each column in the SDR consists of many cells. Each cell can have three states: active, predictive, and inactive. These cells should have one proximal segment and many distal dendrite segments. The proximal segment is the connection of the column and several bits in the input space.</w:t>
       </w:r>
     </w:p>
     <w:p>
@@ -2297,13 +1989,7 @@
         <w:rPr>
           <w:color w:val="222222"/>
         </w:rPr>
-        <w:t>D) Spatia</w:t>
-      </w:r>
-      <w:r>
-        <w:rPr>
-          <w:color w:val="222222"/>
-        </w:rPr>
-        <w:t>l pooler</w:t>
+        <w:t>D) Spatial pooler</w:t>
       </w:r>
     </w:p>
     <w:p/>
@@ -2322,6 +2008,7 @@
           <w:noProof/>
           <w:sz w:val="18"/>
           <w:szCs w:val="18"/>
+          <w:lang w:val="en-IN"/>
         </w:rPr>
         <mc:AlternateContent>
           <mc:Choice Requires="wps">
@@ -2376,6 +2063,7 @@
                                 <w:noProof/>
                                 <w:sz w:val="18"/>
                                 <w:szCs w:val="18"/>
+                                <w:lang w:val="en-IN"/>
                               </w:rPr>
                               <w:drawing>
                                 <wp:inline distT="114300" distB="114300" distL="114300" distR="114300" wp14:anchorId="65DB1C44" wp14:editId="0DBA337D">
@@ -2391,7 +2079,7 @@
                                           <pic:cNvPicPr preferRelativeResize="0"/>
                                         </pic:nvPicPr>
                                         <pic:blipFill>
-                                          <a:blip r:embed="rId15"/>
+                                          <a:blip r:embed="rId18"/>
                                           <a:srcRect/>
                                           <a:stretch>
                                             <a:fillRect/>
@@ -2431,7 +2119,7 @@
               </wp:anchor>
             </w:drawing>
           </mc:Choice>
-          <mc:Fallback>
+          <mc:Fallback xmlns:w16sdtdh="http://schemas.microsoft.com/office/word/2020/wordml/sdtdatahash" xmlns:w16="http://schemas.microsoft.com/office/word/2018/wordml" xmlns:w16cid="http://schemas.microsoft.com/office/word/2016/wordml/cid" xmlns:w16cex="http://schemas.microsoft.com/office/word/2018/wordml/cex" xmlns:am3d="http://schemas.microsoft.com/office/drawing/2017/model3d" xmlns:aink="http://schemas.microsoft.com/office/drawing/2016/ink" xmlns:cx8="http://schemas.microsoft.com/office/drawing/2016/5/14/chartex" xmlns:cx7="http://schemas.microsoft.com/office/drawing/2016/5/13/chartex" xmlns:cx6="http://schemas.microsoft.com/office/drawing/2016/5/12/chartex" xmlns:cx5="http://schemas.microsoft.com/office/drawing/2016/5/11/chartex" xmlns:cx4="http://schemas.microsoft.com/office/drawing/2016/5/10/chartex" xmlns:cx3="http://schemas.microsoft.com/office/drawing/2016/5/9/chartex" xmlns:cx2="http://schemas.microsoft.com/office/drawing/2015/10/21/chartex" xmlns:cx1="http://schemas.microsoft.com/office/drawing/2015/9/8/chartex">
             <w:pict>
               <v:shape w14:anchorId="2C38969B" id="_x0000_s1031" type="#_x0000_t202" style="position:absolute;left:0;text-align:left;margin-left:13.55pt;margin-top:137.25pt;width:185.9pt;height:115.45pt;z-index:251669504;visibility:visible;mso-wrap-style:square;mso-width-percent:400;mso-height-percent:0;mso-wrap-distance-left:9pt;mso-wrap-distance-top:3.6pt;mso-wrap-distance-right:9pt;mso-wrap-distance-bottom:3.6pt;mso-position-horizontal:absolute;mso-position-horizontal-relative:text;mso-position-vertical:absolute;mso-position-vertical-relative:text;mso-width-percent:400;mso-height-percent:0;mso-width-relative:margin;mso-height-relative:margin;v-text-anchor:top" o:gfxdata="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">
                 <v:textbox>
@@ -2458,7 +2146,7 @@
                                     <pic:cNvPicPr preferRelativeResize="0"/>
                                   </pic:nvPicPr>
                                   <pic:blipFill>
-                                    <a:blip r:embed="rId15"/>
+                                    <a:blip r:embed="rId19"/>
                                     <a:srcRect/>
                                     <a:stretch>
                                       <a:fillRect/>
@@ -2495,39 +2183,7 @@
           <w:sz w:val="18"/>
           <w:szCs w:val="18"/>
         </w:rPr>
-        <w:t xml:space="preserve">Spatial Pooler (SP) is a learning algorithm that is designed to replicate the neuron functionality of the human brain. Essentially, if a brain sees one thing multiple times, it is going to strengthen the synapses that react to the specific input </w:t>
-      </w:r>
-      <w:r>
-        <w:rPr>
-          <w:rFonts w:ascii="Arial" w:eastAsia="Arial" w:hAnsi="Arial" w:cs="Arial"/>
-          <w:sz w:val="18"/>
-          <w:szCs w:val="18"/>
-        </w:rPr>
-        <w:t xml:space="preserve">result in the recognition of the object. Similarly, if several similar SDRs are presented to the SP algorithm, it will reinforce the columns that are active according to the on bits in the </w:t>
-      </w:r>
-      <w:r>
-        <w:rPr>
-          <w:rFonts w:ascii="Arial" w:eastAsia="Arial" w:hAnsi="Arial" w:cs="Arial"/>
-          <w:sz w:val="18"/>
-          <w:szCs w:val="18"/>
-        </w:rPr>
-        <w:t>S</w:t>
-      </w:r>
-      <w:r>
-        <w:rPr>
-          <w:rFonts w:ascii="Arial" w:eastAsia="Arial" w:hAnsi="Arial" w:cs="Arial"/>
-          <w:sz w:val="18"/>
-          <w:szCs w:val="18"/>
-        </w:rPr>
-        <w:t>DRs. If the number of training iterations is big enough, the SP wi</w:t>
-      </w:r>
-      <w:r>
-        <w:rPr>
-          <w:rFonts w:ascii="Arial" w:eastAsia="Arial" w:hAnsi="Arial" w:cs="Arial"/>
-          <w:sz w:val="18"/>
-          <w:szCs w:val="18"/>
-        </w:rPr>
-        <w:t>ll be able to identify the objects by producing different sets of active columns within the specified size of SDR for different objects.</w:t>
+        <w:t>Spatial Pooler (SP) is a learning algorithm that is designed to replicate the neuron functionality of the human brain. Essentially, if a brain sees one thing multiple times, it is going to strengthen the synapses that react to the specific input result in the recognition of the object. Similarly, if several similar SDRs are presented to the SP algorithm, it will reinforce the columns that are active according to the on bits in the SDRs. If the number of training iterations is big enough, the SP will be able to identify the objects by producing different sets of active columns within the specified size of SDR for different objects.</w:t>
       </w:r>
     </w:p>
     <w:p>
@@ -2663,6 +2319,7 @@
         <w:rPr>
           <w:noProof/>
           <w:color w:val="auto"/>
+          <w:lang w:val="en-IN"/>
         </w:rPr>
         <mc:AlternateContent>
           <mc:Choice Requires="wps">
@@ -2714,6 +2371,7 @@
                             <w:r>
                               <w:rPr>
                                 <w:noProof/>
+                                <w:lang w:val="en-IN"/>
                               </w:rPr>
                               <w:drawing>
                                 <wp:inline distT="114300" distB="114300" distL="114300" distR="114300" wp14:anchorId="7E857D12" wp14:editId="553907A2">
@@ -2729,7 +2387,7 @@
                                           <pic:cNvPicPr preferRelativeResize="0"/>
                                         </pic:nvPicPr>
                                         <pic:blipFill>
-                                          <a:blip r:embed="rId16"/>
+                                          <a:blip r:embed="rId20"/>
                                           <a:srcRect/>
                                           <a:stretch>
                                             <a:fillRect/>
@@ -2769,7 +2427,7 @@
               </wp:anchor>
             </w:drawing>
           </mc:Choice>
-          <mc:Fallback>
+          <mc:Fallback xmlns:w16sdtdh="http://schemas.microsoft.com/office/word/2020/wordml/sdtdatahash" xmlns:w16="http://schemas.microsoft.com/office/word/2018/wordml" xmlns:w16cid="http://schemas.microsoft.com/office/word/2016/wordml/cid" xmlns:w16cex="http://schemas.microsoft.com/office/word/2018/wordml/cex" xmlns:am3d="http://schemas.microsoft.com/office/drawing/2017/model3d" xmlns:aink="http://schemas.microsoft.com/office/drawing/2016/ink" xmlns:cx8="http://schemas.microsoft.com/office/drawing/2016/5/14/chartex" xmlns:cx7="http://schemas.microsoft.com/office/drawing/2016/5/13/chartex" xmlns:cx6="http://schemas.microsoft.com/office/drawing/2016/5/12/chartex" xmlns:cx5="http://schemas.microsoft.com/office/drawing/2016/5/11/chartex" xmlns:cx4="http://schemas.microsoft.com/office/drawing/2016/5/10/chartex" xmlns:cx3="http://schemas.microsoft.com/office/drawing/2016/5/9/chartex" xmlns:cx2="http://schemas.microsoft.com/office/drawing/2015/10/21/chartex" xmlns:cx1="http://schemas.microsoft.com/office/drawing/2015/9/8/chartex">
             <w:pict>
               <v:shape w14:anchorId="27D3829D" id="_x0000_s1032" type="#_x0000_t202" style="position:absolute;left:0;text-align:left;margin-left:0;margin-top:14.4pt;width:185.9pt;height:110.6pt;z-index:251673600;visibility:visible;mso-wrap-style:square;mso-width-percent:400;mso-height-percent:200;mso-wrap-distance-left:9pt;mso-wrap-distance-top:3.6pt;mso-wrap-distance-right:9pt;mso-wrap-distance-bottom:3.6pt;mso-position-horizontal:center;mso-position-horizontal-relative:text;mso-position-vertical:absolute;mso-position-vertical-relative:text;mso-width-percent:400;mso-height-percent:200;mso-width-relative:margin;mso-height-relative:margin;v-text-anchor:top" o:gfxdata="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">
                 <v:textbox style="mso-fit-shape-to-text:t">
@@ -2793,7 +2451,7 @@
                                     <pic:cNvPicPr preferRelativeResize="0"/>
                                   </pic:nvPicPr>
                                   <pic:blipFill>
-                                    <a:blip r:embed="rId16"/>
+                                    <a:blip r:embed="rId21"/>
                                     <a:srcRect/>
                                     <a:stretch>
                                       <a:fillRect/>
@@ -2921,14 +2579,6 @@
           <w:szCs w:val="18"/>
         </w:rPr>
         <w:tab/>
-      </w:r>
-      <w:r>
-        <w:rPr>
-          <w:rFonts w:ascii="Arial" w:eastAsia="Arial" w:hAnsi="Arial" w:cs="Arial"/>
-          <w:color w:val="000000"/>
-          <w:sz w:val="18"/>
-          <w:szCs w:val="18"/>
-        </w:rPr>
         <w:t>Get an image from a file.</w:t>
       </w:r>
     </w:p>
@@ -2947,6 +2597,7 @@
           <w:rFonts w:ascii="Times New Roman" w:eastAsia="Times New Roman" w:hAnsi="Times New Roman" w:cs="Times New Roman"/>
           <w:noProof/>
           <w:color w:val="000000"/>
+          <w:lang w:val="en-IN"/>
         </w:rPr>
         <mc:AlternateContent>
           <mc:Choice Requires="wps">
@@ -3001,6 +2652,7 @@
                                 <w:noProof/>
                                 <w:sz w:val="32"/>
                                 <w:szCs w:val="32"/>
+                                <w:lang w:val="en-IN"/>
                               </w:rPr>
                               <w:drawing>
                                 <wp:inline distT="114300" distB="114300" distL="114300" distR="114300" wp14:anchorId="6FB10CDE" wp14:editId="68560889">
@@ -3016,7 +2668,7 @@
                                           <pic:cNvPicPr preferRelativeResize="0"/>
                                         </pic:nvPicPr>
                                         <pic:blipFill>
-                                          <a:blip r:embed="rId17"/>
+                                          <a:blip r:embed="rId22"/>
                                           <a:srcRect/>
                                           <a:stretch>
                                             <a:fillRect/>
@@ -3056,7 +2708,7 @@
               </wp:anchor>
             </w:drawing>
           </mc:Choice>
-          <mc:Fallback>
+          <mc:Fallback xmlns:w16sdtdh="http://schemas.microsoft.com/office/word/2020/wordml/sdtdatahash" xmlns:w16="http://schemas.microsoft.com/office/word/2018/wordml" xmlns:w16cid="http://schemas.microsoft.com/office/word/2016/wordml/cid" xmlns:w16cex="http://schemas.microsoft.com/office/word/2018/wordml/cex" xmlns:am3d="http://schemas.microsoft.com/office/drawing/2017/model3d" xmlns:aink="http://schemas.microsoft.com/office/drawing/2016/ink" xmlns:cx8="http://schemas.microsoft.com/office/drawing/2016/5/14/chartex" xmlns:cx7="http://schemas.microsoft.com/office/drawing/2016/5/13/chartex" xmlns:cx6="http://schemas.microsoft.com/office/drawing/2016/5/12/chartex" xmlns:cx5="http://schemas.microsoft.com/office/drawing/2016/5/11/chartex" xmlns:cx4="http://schemas.microsoft.com/office/drawing/2016/5/10/chartex" xmlns:cx3="http://schemas.microsoft.com/office/drawing/2016/5/9/chartex" xmlns:cx2="http://schemas.microsoft.com/office/drawing/2015/10/21/chartex" xmlns:cx1="http://schemas.microsoft.com/office/drawing/2015/9/8/chartex">
             <w:pict>
               <v:shape w14:anchorId="53BA597C" id="_x0000_s1033" type="#_x0000_t202" style="position:absolute;left:0;text-align:left;margin-left:13.4pt;margin-top:22.85pt;width:185.9pt;height:132.45pt;z-index:251675648;visibility:visible;mso-wrap-style:square;mso-width-percent:400;mso-height-percent:0;mso-wrap-distance-left:9pt;mso-wrap-distance-top:3.6pt;mso-wrap-distance-right:9pt;mso-wrap-distance-bottom:3.6pt;mso-position-horizontal:absolute;mso-position-horizontal-relative:text;mso-position-vertical:absolute;mso-position-vertical-relative:text;mso-width-percent:400;mso-height-percent:0;mso-width-relative:margin;mso-height-relative:margin;v-text-anchor:top" o:gfxdata="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">
                 <v:textbox>
@@ -3083,7 +2735,7 @@
                                     <pic:cNvPicPr preferRelativeResize="0"/>
                                   </pic:nvPicPr>
                                   <pic:blipFill>
-                                    <a:blip r:embed="rId17"/>
+                                    <a:blip r:embed="rId23"/>
                                     <a:srcRect/>
                                     <a:stretch>
                                       <a:fillRect/>
@@ -3295,23 +2947,7 @@
           <w:sz w:val="18"/>
           <w:szCs w:val="18"/>
         </w:rPr>
-        <w:t>is implemented to predict the label of the i</w:t>
-      </w:r>
-      <w:r>
-        <w:rPr>
-          <w:rFonts w:ascii="Arial" w:eastAsia="Arial" w:hAnsi="Arial" w:cs="Arial"/>
-          <w:sz w:val="18"/>
-          <w:szCs w:val="18"/>
-        </w:rPr>
-        <w:t xml:space="preserve">mage which is imputed by comparing the binarized values of the </w:t>
-      </w:r>
-      <w:r>
-        <w:rPr>
-          <w:rFonts w:ascii="Arial" w:eastAsia="Arial" w:hAnsi="Arial" w:cs="Arial"/>
-          <w:sz w:val="18"/>
-          <w:szCs w:val="18"/>
-        </w:rPr>
-        <w:t>images.</w:t>
+        <w:t>is implemented to predict the label of the image which is imputed by comparing the binarized values of the images.</w:t>
       </w:r>
     </w:p>
     <w:p>
@@ -3351,7 +2987,7 @@
         </w:rPr>
         <w:t xml:space="preserve">HTM setting of the project can be inputted to the program by means of a .json file </w:t>
       </w:r>
-      <w:hyperlink r:id="rId18">
+      <w:hyperlink r:id="rId24">
         <w:r>
           <w:rPr>
             <w:rFonts w:ascii="Arial" w:eastAsia="Arial" w:hAnsi="Arial" w:cs="Arial"/>
@@ -3360,7 +2996,27 @@
             <w:szCs w:val="18"/>
             <w:u w:val="single"/>
           </w:rPr>
-          <w:t xml:space="preserve">htmconfig.json. </w:t>
+          <w:t>htmc</w:t>
+        </w:r>
+        <w:r>
+          <w:rPr>
+            <w:rFonts w:ascii="Arial" w:eastAsia="Arial" w:hAnsi="Arial" w:cs="Arial"/>
+            <w:color w:val="1155CC"/>
+            <w:sz w:val="18"/>
+            <w:szCs w:val="18"/>
+            <w:u w:val="single"/>
+          </w:rPr>
+          <w:t>o</w:t>
+        </w:r>
+        <w:r>
+          <w:rPr>
+            <w:rFonts w:ascii="Arial" w:eastAsia="Arial" w:hAnsi="Arial" w:cs="Arial"/>
+            <w:color w:val="1155CC"/>
+            <w:sz w:val="18"/>
+            <w:szCs w:val="18"/>
+            <w:u w:val="single"/>
+          </w:rPr>
+          <w:t xml:space="preserve">nfig.json. </w:t>
         </w:r>
         <w:r>
           <w:rPr>
@@ -3368,6 +3024,7 @@
             <w:noProof/>
             <w:sz w:val="18"/>
             <w:szCs w:val="18"/>
+            <w:lang w:val="en-IN"/>
           </w:rPr>
           <w:lastRenderedPageBreak/>
           <mc:AlternateContent>
@@ -3418,31 +3075,7 @@
                           <w:txbxContent>
                             <w:p>
                               <w:r>
-                                <w:t>string PredictLabel(</w:t>
-                              </w:r>
-                              <w:proofErr w:type="gramStart"/>
-                              <w:r>
-                                <w:t>int[</w:t>
-                              </w:r>
-                              <w:proofErr w:type="gramEnd"/>
-                              <w:r>
-                                <w:t xml:space="preserve">] </w:t>
-                              </w:r>
-                              <w:proofErr w:type="spellStart"/>
-                              <w:r>
-                                <w:t>sdrOfInputImage</w:t>
-                              </w:r>
-                              <w:proofErr w:type="spellEnd"/>
-                              <w:r>
-                                <w:t xml:space="preserve">, Dictionary&lt;string, int[]&gt; </w:t>
-                              </w:r>
-                              <w:proofErr w:type="spellStart"/>
-                              <w:r>
-                                <w:t>sdrs</w:t>
-                              </w:r>
-                              <w:proofErr w:type="spellEnd"/>
-                              <w:r>
-                                <w:t>)</w:t>
+                                <w:t>string PredictLabel(int[] sdrOfInputImage, Dictionary&lt;string, int[]&gt; sdrs)</w:t>
                               </w:r>
                             </w:p>
                             <w:p>
@@ -3452,67 +3085,22 @@
                             </w:p>
                             <w:p>
                               <w:r>
-                                <w:t xml:space="preserve">                //Dictionary&lt;string, List&lt;string&gt;&gt; </w:t>
-                              </w:r>
-                              <w:proofErr w:type="spellStart"/>
-                              <w:r>
-                                <w:t>inputsPath</w:t>
-                              </w:r>
-                              <w:proofErr w:type="spellEnd"/>
-                              <w:r>
-                                <w:t xml:space="preserve"> = new Dictionary&lt;string, List&lt;string&gt;</w:t>
-                              </w:r>
-                              <w:proofErr w:type="gramStart"/>
-                              <w:r>
-                                <w:t>&gt;(</w:t>
-                              </w:r>
-                              <w:proofErr w:type="gramEnd"/>
-                              <w:r>
-                                <w:t>);</w:t>
+                                <w:t xml:space="preserve">                //Dictionary&lt;string, List&lt;string&gt;&gt; inputsPath = new Dictionary&lt;string, List&lt;string&gt;&gt;();</w:t>
                               </w:r>
                             </w:p>
                             <w:p>
                               <w:r>
-                                <w:t xml:space="preserve">                string label = "Could </w:t>
-                              </w:r>
-                              <w:proofErr w:type="gramStart"/>
-                              <w:r>
-                                <w:t>not</w:t>
-                              </w:r>
-                              <w:proofErr w:type="gramEnd"/>
-                              <w:r>
-                                <w:t xml:space="preserve"> able to predict the label";</w:t>
+                                <w:t xml:space="preserve">                string label = "Could not able to predict the label";</w:t>
                               </w:r>
                             </w:p>
                             <w:p>
                               <w:r>
-                                <w:t xml:space="preserve">                double </w:t>
+                                <w:t xml:space="preserve">                double similarityWithEachSDR = 0;</w:t>
                               </w:r>
-                              <w:proofErr w:type="spellStart"/>
-                              <w:r>
-                                <w:t>similarityWithEachSDR</w:t>
-                              </w:r>
-                              <w:proofErr w:type="spellEnd"/>
-                              <w:r>
-                                <w:t xml:space="preserve"> = </w:t>
-                              </w:r>
-                              <w:proofErr w:type="gramStart"/>
-                              <w:r>
-                                <w:t>0;</w:t>
-                              </w:r>
-                              <w:proofErr w:type="gramEnd"/>
                             </w:p>
                             <w:p>
                               <w:r>
-                                <w:t xml:space="preserve">                double </w:t>
-                              </w:r>
-                              <w:proofErr w:type="spellStart"/>
-                              <w:r>
-                                <w:t>similarityWithPreviousSDR</w:t>
-                              </w:r>
-                              <w:proofErr w:type="spellEnd"/>
-                              <w:r>
-                                <w:t xml:space="preserve"> = 0;</w:t>
+                                <w:t xml:space="preserve">                double similarityWithPreviousSDR = 0;</w:t>
                               </w:r>
                               <w:r>
                                 <w:t xml:space="preserve"> ….</w:t>
@@ -3520,41 +3108,12 @@
                             </w:p>
                             <w:p>
                               <w:r>
-                                <w:t xml:space="preserve">                double temp1 = </w:t>
+                                <w:t xml:space="preserve">                double temp1 = 0;</w:t>
                               </w:r>
-                              <w:proofErr w:type="gramStart"/>
-                              <w:r>
-                                <w:t>0;</w:t>
-                              </w:r>
-                              <w:proofErr w:type="gramEnd"/>
                             </w:p>
                             <w:p>
                               <w:r>
-                                <w:t xml:space="preserve">                foreach (</w:t>
-                              </w:r>
-                              <w:proofErr w:type="spellStart"/>
-                              <w:r>
-                                <w:t>KeyValuePair</w:t>
-                              </w:r>
-                              <w:proofErr w:type="spellEnd"/>
-                              <w:r>
-                                <w:t xml:space="preserve">&lt;string, List&lt;string&gt;&gt; </w:t>
-                              </w:r>
-                              <w:proofErr w:type="spellStart"/>
-                              <w:r>
-                                <w:t>secondEntry</w:t>
-                              </w:r>
-                              <w:proofErr w:type="spellEnd"/>
-                              <w:r>
-                                <w:t xml:space="preserve"> in </w:t>
-                              </w:r>
-                              <w:proofErr w:type="spellStart"/>
-                              <w:r>
-                                <w:t>inputsPath</w:t>
-                              </w:r>
-                              <w:proofErr w:type="spellEnd"/>
-                              <w:r>
-                                <w:t>)</w:t>
+                                <w:t xml:space="preserve">                foreach (KeyValuePair&lt;string, List&lt;string&gt;&gt; secondEntry in inputsPath)</w:t>
                               </w:r>
                             </w:p>
                             <w:p>
@@ -3564,23 +3123,7 @@
                             </w:p>
                             <w:p>
                               <w:r>
-                                <w:t xml:space="preserve">                    double </w:t>
-                              </w:r>
-                              <w:proofErr w:type="spellStart"/>
-                              <w:r>
-                                <w:t>sumOfSimilarities</w:t>
-                              </w:r>
-                              <w:proofErr w:type="spellEnd"/>
-                              <w:r>
-                                <w:t xml:space="preserve"> = 0; //sum of similarities with images in Same </w:t>
-                              </w:r>
-                              <w:proofErr w:type="gramStart"/>
-                              <w:r>
-                                <w:t>Class(</w:t>
-                              </w:r>
-                              <w:proofErr w:type="gramEnd"/>
-                              <w:r>
-                                <w:t>Label)</w:t>
+                                <w:t xml:space="preserve">                    double sumOfSimilarities = 0; //sum of similarities with images in Same Class(Label)</w:t>
                               </w:r>
                             </w:p>
                             <w:p/>
@@ -3597,61 +3140,22 @@
                             </w:p>
                             <w:p>
                               <w:r>
-                                <w:t xml:space="preserve">                    var classLabel2 = </w:t>
+                                <w:t xml:space="preserve">                    var classLabel2 = secondEntry.Key;</w:t>
                               </w:r>
-                              <w:proofErr w:type="spellStart"/>
-                              <w:r>
-                                <w:t>secondEntry.</w:t>
-                              </w:r>
-                              <w:proofErr w:type="gramStart"/>
-                              <w:r>
-                                <w:t>Key</w:t>
-                              </w:r>
-                              <w:proofErr w:type="spellEnd"/>
-                              <w:r>
-                                <w:t>;</w:t>
-                              </w:r>
-                              <w:proofErr w:type="gramEnd"/>
                             </w:p>
                             <w:p>
                               <w:r>
-                                <w:t xml:space="preserve">                    var filePathList2 = </w:t>
+                                <w:t xml:space="preserve">                    var filePathList2 = secondEntry.Value;</w:t>
                               </w:r>
-                              <w:proofErr w:type="spellStart"/>
-                              <w:r>
-                                <w:t>secondEntry.</w:t>
-                              </w:r>
-                              <w:proofErr w:type="gramStart"/>
-                              <w:r>
-                                <w:t>Value</w:t>
-                              </w:r>
-                              <w:proofErr w:type="spellEnd"/>
-                              <w:r>
-                                <w:t>;</w:t>
-                              </w:r>
-                              <w:proofErr w:type="gramEnd"/>
                             </w:p>
                             <w:p>
                               <w:r>
-                                <w:t xml:space="preserve">                    var numberOfImages2 = filePathList2.</w:t>
+                                <w:t xml:space="preserve">                    var numberOfImages2 = filePathList2.Count;</w:t>
                               </w:r>
-                              <w:proofErr w:type="gramStart"/>
-                              <w:r>
-                                <w:t>Count;</w:t>
-                              </w:r>
-                              <w:proofErr w:type="gramEnd"/>
                             </w:p>
                             <w:p>
                               <w:r>
-                                <w:t xml:space="preserve">                    for (int j = 0; j &lt; numberOfImages2; </w:t>
-                              </w:r>
-                              <w:proofErr w:type="spellStart"/>
-                              <w:r>
-                                <w:t>j++</w:t>
-                              </w:r>
-                              <w:proofErr w:type="spellEnd"/>
-                              <w:r>
-                                <w:t>) // loop of each image in each category of inputs</w:t>
+                                <w:t xml:space="preserve">                    for (int j = 0; j &lt; numberOfImages2; j++) // loop of each image in each category of inputs</w:t>
                               </w:r>
                             </w:p>
                             <w:p>
@@ -3661,23 +3165,7 @@
                             </w:p>
                             <w:p>
                               <w:r>
-                                <w:t xml:space="preserve">                        if </w:t>
-                              </w:r>
-                              <w:proofErr w:type="gramStart"/>
-                              <w:r>
-                                <w:t>(!</w:t>
-                              </w:r>
-                              <w:proofErr w:type="spellStart"/>
-                              <w:r>
-                                <w:t>sdrs</w:t>
-                              </w:r>
-                              <w:proofErr w:type="gramEnd"/>
-                              <w:r>
-                                <w:t>.TryGetValue</w:t>
-                              </w:r>
-                              <w:proofErr w:type="spellEnd"/>
-                              <w:r>
-                                <w:t>(filePathList2[j], out int[] sdr2)) continue;</w:t>
+                                <w:t xml:space="preserve">                        if (!sdrs.TryGetValue(filePathList2[j], out int[] sdr2)) continue;</w:t>
                               </w:r>
                             </w:p>
                             <w:p/>
@@ -3694,60 +3182,13 @@
                             </w:p>
                             <w:p>
                               <w:r>
-                                <w:t xml:space="preserve">                        </w:t>
+                                <w:t xml:space="preserve">                        similarityWithEachSDR = MathHelpers.CalcArraySimilarity(sdrOfInputImage, sdr2);</w:t>
                               </w:r>
-                              <w:proofErr w:type="spellStart"/>
-                              <w:r>
-                                <w:t>similarityWithEachSDR</w:t>
-                              </w:r>
-                              <w:proofErr w:type="spellEnd"/>
-                              <w:r>
-                                <w:t xml:space="preserve"> = </w:t>
-                              </w:r>
-                              <w:proofErr w:type="spellStart"/>
-                              <w:r>
-                                <w:t>MathHelpers.CalcArraySimilarity</w:t>
-                              </w:r>
-                              <w:proofErr w:type="spellEnd"/>
-                              <w:r>
-                                <w:t>(</w:t>
-                              </w:r>
-                              <w:proofErr w:type="spellStart"/>
-                              <w:r>
-                                <w:t>sdrOfInputImage</w:t>
-                              </w:r>
-                              <w:proofErr w:type="spellEnd"/>
-                              <w:r>
-                                <w:t>, sdr2</w:t>
-                              </w:r>
-                              <w:proofErr w:type="gramStart"/>
-                              <w:r>
-                                <w:t>);</w:t>
-                              </w:r>
-                              <w:proofErr w:type="gramEnd"/>
                             </w:p>
                             <w:p>
                               <w:r>
-                                <w:t xml:space="preserve">                        </w:t>
+                                <w:t xml:space="preserve">                        sumOfSimilarities += similarityWithEachSDR;</w:t>
                               </w:r>
-                              <w:proofErr w:type="spellStart"/>
-                              <w:r>
-                                <w:t>sumOfSimilarities</w:t>
-                              </w:r>
-                              <w:proofErr w:type="spellEnd"/>
-                              <w:r>
-                                <w:t xml:space="preserve"> += </w:t>
-                              </w:r>
-                              <w:proofErr w:type="spellStart"/>
-                              <w:proofErr w:type="gramStart"/>
-                              <w:r>
-                                <w:t>similarityWithEachSDR</w:t>
-                              </w:r>
-                              <w:proofErr w:type="spellEnd"/>
-                              <w:r>
-                                <w:t>;</w:t>
-                              </w:r>
-                              <w:proofErr w:type="gramEnd"/>
                             </w:p>
                             <w:p>
                               <w:r>
@@ -3761,33 +3202,12 @@
                             </w:p>
                             <w:p>
                               <w:r>
-                                <w:t xml:space="preserve">                    </w:t>
+                                <w:t xml:space="preserve">                    sumOfSimilarities /= numberOfImages2;</w:t>
                               </w:r>
-                              <w:proofErr w:type="spellStart"/>
-                              <w:r>
-                                <w:t>sumOfSimilarities</w:t>
-                              </w:r>
-                              <w:proofErr w:type="spellEnd"/>
-                              <w:r>
-                                <w:t xml:space="preserve"> /= </w:t>
-                              </w:r>
-                              <w:proofErr w:type="gramStart"/>
-                              <w:r>
-                                <w:t>numberOfImages2;</w:t>
-                              </w:r>
-                              <w:proofErr w:type="gramEnd"/>
                             </w:p>
                             <w:p>
                               <w:r>
-                                <w:t xml:space="preserve">                    if (</w:t>
-                              </w:r>
-                              <w:proofErr w:type="spellStart"/>
-                              <w:r>
-                                <w:t>sumOfSimilarities</w:t>
-                              </w:r>
-                              <w:proofErr w:type="spellEnd"/>
-                              <w:r>
-                                <w:t xml:space="preserve"> &gt; temp1)</w:t>
+                                <w:t xml:space="preserve">                    if (sumOfSimilarities &gt; temp1)</w:t>
                               </w:r>
                             </w:p>
                             <w:p>
@@ -3797,36 +3217,13 @@
                             </w:p>
                             <w:p>
                               <w:r>
-                                <w:t xml:space="preserve">                        temp1 = </w:t>
+                                <w:t xml:space="preserve">                        temp1 = sumOfSimilarities;</w:t>
                               </w:r>
-                              <w:proofErr w:type="spellStart"/>
-                              <w:proofErr w:type="gramStart"/>
-                              <w:r>
-                                <w:t>sumOfSimilarities</w:t>
-                              </w:r>
-                              <w:proofErr w:type="spellEnd"/>
-                              <w:r>
-                                <w:t>;</w:t>
-                              </w:r>
-                              <w:proofErr w:type="gramEnd"/>
                             </w:p>
                             <w:p>
                               <w:r>
-                                <w:t xml:space="preserve">                        label = $"{"The image is predicted as " + </w:t>
+                                <w:t xml:space="preserve">                        label = $"{"The image is predicted as " + secondEntry.Key}";</w:t>
                               </w:r>
-                              <w:proofErr w:type="spellStart"/>
-                              <w:r>
-                                <w:t>secondEntry.Key</w:t>
-                              </w:r>
-                              <w:proofErr w:type="spellEnd"/>
-                              <w:r>
-                                <w:t>}</w:t>
-                              </w:r>
-                              <w:proofErr w:type="gramStart"/>
-                              <w:r>
-                                <w:t>";</w:t>
-                              </w:r>
-                              <w:proofErr w:type="gramEnd"/>
                             </w:p>
                             <w:p>
                               <w:r>
@@ -3840,13 +3237,8 @@
                             </w:p>
                             <w:p>
                               <w:r>
-                                <w:t xml:space="preserve">                            label = "The similarity of Input Image is too low, hence the given image might not belong to the Learning Dataset</w:t>
+                                <w:t xml:space="preserve">                            label = "The similarity of Input Image is too low, hence the given image might not belong to the Learning Dataset";</w:t>
                               </w:r>
-                              <w:proofErr w:type="gramStart"/>
-                              <w:r>
-                                <w:t>";</w:t>
-                              </w:r>
-                              <w:proofErr w:type="gramEnd"/>
                             </w:p>
                             <w:p>
                               <w:r>
@@ -3867,37 +3259,8 @@
                             </w:p>
                             <w:p>
                               <w:r>
-                                <w:t xml:space="preserve">                    </w:t>
+                                <w:t xml:space="preserve">                    Console.WriteLine("\n&gt; The Input Image is similar to Digit" + secondEntry.Key + " by " + sumOfSimilarities + " %");</w:t>
                               </w:r>
-                              <w:proofErr w:type="spellStart"/>
-                              <w:r>
-                                <w:t>Console.WriteLine</w:t>
-                              </w:r>
-                              <w:proofErr w:type="spellEnd"/>
-                              <w:r>
-                                <w:t xml:space="preserve">("\n&gt; The Input Image is similar to Digit" + </w:t>
-                              </w:r>
-                              <w:proofErr w:type="spellStart"/>
-                              <w:r>
-                                <w:t>secondEntry.Key</w:t>
-                              </w:r>
-                              <w:proofErr w:type="spellEnd"/>
-                              <w:r>
-                                <w:t xml:space="preserve"> + " by " + </w:t>
-                              </w:r>
-                              <w:proofErr w:type="spellStart"/>
-                              <w:r>
-                                <w:t>sumOfSimilarities</w:t>
-                              </w:r>
-                              <w:proofErr w:type="spellEnd"/>
-                              <w:r>
-                                <w:t xml:space="preserve"> + " %"</w:t>
-                              </w:r>
-                              <w:proofErr w:type="gramStart"/>
-                              <w:r>
-                                <w:t>);</w:t>
-                              </w:r>
-                              <w:proofErr w:type="gramEnd"/>
                             </w:p>
                             <w:p>
                               <w:r>
@@ -3906,34 +3269,13 @@
                             </w:p>
                             <w:p>
                               <w:r>
-                                <w:t xml:space="preserve">                //Display the highest </w:t>
-                              </w:r>
-                              <w:proofErr w:type="gramStart"/>
-                              <w:r>
-                                <w:t>similarity  of</w:t>
-                              </w:r>
-                              <w:proofErr w:type="gramEnd"/>
-                              <w:r>
-                                <w:t xml:space="preserve"> the Input Image with the training category</w:t>
+                                <w:t xml:space="preserve">                //Display the highest similarity  of the Input Image with the training category</w:t>
                               </w:r>
                             </w:p>
                             <w:p>
                               <w:r>
-                                <w:t xml:space="preserve">                </w:t>
+                                <w:t xml:space="preserve">                Console.WriteLine("\n Highest Similarity is: " + temp1 + " % ");</w:t>
                               </w:r>
-                              <w:proofErr w:type="spellStart"/>
-                              <w:r>
-                                <w:t>Console.WriteLine</w:t>
-                              </w:r>
-                              <w:proofErr w:type="spellEnd"/>
-                              <w:r>
-                                <w:t>("\n Highest Similarity is: " + temp1 + " % "</w:t>
-                              </w:r>
-                              <w:proofErr w:type="gramStart"/>
-                              <w:r>
-                                <w:t>);</w:t>
-                              </w:r>
-                              <w:proofErr w:type="gramEnd"/>
                             </w:p>
                             <w:p/>
                             <w:p>
@@ -3944,13 +3286,8 @@
                             <w:p/>
                             <w:p>
                               <w:r>
-                                <w:t xml:space="preserve">                return </w:t>
+                                <w:t xml:space="preserve">                return label;</w:t>
                               </w:r>
-                              <w:proofErr w:type="gramStart"/>
-                              <w:r>
-                                <w:t>label;</w:t>
-                              </w:r>
-                              <w:proofErr w:type="gramEnd"/>
                             </w:p>
                             <w:p>
                               <w:r>
@@ -3974,7 +3311,7 @@
                 </wp:anchor>
               </w:drawing>
             </mc:Choice>
-            <mc:Fallback>
+            <mc:Fallback xmlns:w16sdtdh="http://schemas.microsoft.com/office/word/2020/wordml/sdtdatahash" xmlns:w16="http://schemas.microsoft.com/office/word/2018/wordml" xmlns:w16cid="http://schemas.microsoft.com/office/word/2016/wordml/cid" xmlns:w16cex="http://schemas.microsoft.com/office/word/2018/wordml/cex" xmlns:am3d="http://schemas.microsoft.com/office/drawing/2017/model3d" xmlns:aink="http://schemas.microsoft.com/office/drawing/2016/ink" xmlns:cx8="http://schemas.microsoft.com/office/drawing/2016/5/14/chartex" xmlns:cx7="http://schemas.microsoft.com/office/drawing/2016/5/13/chartex" xmlns:cx6="http://schemas.microsoft.com/office/drawing/2016/5/12/chartex" xmlns:cx5="http://schemas.microsoft.com/office/drawing/2016/5/11/chartex" xmlns:cx4="http://schemas.microsoft.com/office/drawing/2016/5/10/chartex" xmlns:cx3="http://schemas.microsoft.com/office/drawing/2016/5/9/chartex" xmlns:cx2="http://schemas.microsoft.com/office/drawing/2015/10/21/chartex" xmlns:cx1="http://schemas.microsoft.com/office/drawing/2015/9/8/chartex">
               <w:pict>
                 <v:shape w14:anchorId="457CBD65" id="_x0000_s1034" type="#_x0000_t202" style="position:absolute;left:0;text-align:left;margin-left:254.25pt;margin-top:13.65pt;width:208.5pt;height:225pt;z-index:251685888;visibility:visible;mso-wrap-style:square;mso-width-percent:0;mso-height-percent:0;mso-wrap-distance-left:9pt;mso-wrap-distance-top:3.6pt;mso-wrap-distance-right:9pt;mso-wrap-distance-bottom:3.6pt;mso-position-horizontal:absolute;mso-position-horizontal-relative:margin;mso-position-vertical:absolute;mso-position-vertical-relative:text;mso-width-percent:0;mso-height-percent:0;mso-width-relative:margin;mso-height-relative:margin;v-text-anchor:top" o:gfxdata="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">
                   <v:textbox>
@@ -4535,19 +3872,12 @@
           <w:sz w:val="18"/>
           <w:szCs w:val="18"/>
         </w:rPr>
-        <w:t>Mu</w:t>
-      </w:r>
-      <w:r>
-        <w:rPr>
-          <w:rFonts w:ascii="Arial" w:eastAsia="Arial" w:hAnsi="Arial" w:cs="Arial"/>
-          <w:sz w:val="18"/>
-          <w:szCs w:val="18"/>
-        </w:rPr>
-        <w:t xml:space="preserve">ltiple experiments can therefore be conducted via </w:t>
+        <w:t xml:space="preserve">Multiple experiments can therefore be conducted via </w:t>
       </w:r>
       <w:r>
         <w:rPr>
           <w:noProof/>
+          <w:lang w:val="en-IN"/>
         </w:rPr>
         <mc:AlternateContent>
           <mc:Choice Requires="wps">
@@ -4653,7 +3983,7 @@
               </wp:anchor>
             </w:drawing>
           </mc:Choice>
-          <mc:Fallback>
+          <mc:Fallback xmlns:w16sdtdh="http://schemas.microsoft.com/office/word/2020/wordml/sdtdatahash" xmlns:w16="http://schemas.microsoft.com/office/word/2018/wordml" xmlns:w16cid="http://schemas.microsoft.com/office/word/2016/wordml/cid" xmlns:w16cex="http://schemas.microsoft.com/office/word/2018/wordml/cex" xmlns:am3d="http://schemas.microsoft.com/office/drawing/2017/model3d" xmlns:aink="http://schemas.microsoft.com/office/drawing/2016/ink" xmlns:cx8="http://schemas.microsoft.com/office/drawing/2016/5/14/chartex" xmlns:cx7="http://schemas.microsoft.com/office/drawing/2016/5/13/chartex" xmlns:cx6="http://schemas.microsoft.com/office/drawing/2016/5/12/chartex" xmlns:cx5="http://schemas.microsoft.com/office/drawing/2016/5/11/chartex" xmlns:cx4="http://schemas.microsoft.com/office/drawing/2016/5/10/chartex" xmlns:cx3="http://schemas.microsoft.com/office/drawing/2016/5/9/chartex" xmlns:cx2="http://schemas.microsoft.com/office/drawing/2015/10/21/chartex" xmlns:cx1="http://schemas.microsoft.com/office/drawing/2015/9/8/chartex">
             <w:pict>
               <v:shape w14:anchorId="45EE27F8" id="Text Box 192" o:spid="_x0000_s1035" type="#_x0000_t202" style="position:absolute;left:0;text-align:left;margin-left:0;margin-top:212.05pt;width:217.35pt;height:.05pt;z-index:251679744;visibility:visible;mso-wrap-style:square;mso-wrap-distance-left:9pt;mso-wrap-distance-top:0;mso-wrap-distance-right:9pt;mso-wrap-distance-bottom:0;mso-position-horizontal:absolute;mso-position-horizontal-relative:text;mso-position-vertical:absolute;mso-position-vertical-relative:text;v-text-anchor:top" o:gfxdata="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" stroked="f">
                 <v:textbox style="mso-fit-shape-to-text:t" inset="0,0,0,0">
@@ -4722,6 +4052,7 @@
       <w:r>
         <w:rPr>
           <w:noProof/>
+          <w:lang w:val="en-IN"/>
         </w:rPr>
         <mc:AlternateContent>
           <mc:Choice Requires="wps">
@@ -5411,7 +4742,11 @@
           </mc:Choice>
           <mc:Fallback>
             <w:pict>
-              <v:shape w14:anchorId="741228FB" id="_x0000_s1036" type="#_x0000_t202" style="position:absolute;left:0;text-align:left;margin-left:0;margin-top:35.75pt;width:217.35pt;height:171.8pt;z-index:251677696;visibility:visible;mso-wrap-style:square;mso-width-percent:0;mso-height-percent:0;mso-wrap-distance-left:9pt;mso-wrap-distance-top:3.6pt;mso-wrap-distance-right:9pt;mso-wrap-distance-bottom:3.6pt;mso-position-horizontal:left;mso-position-horizontal-relative:margin;mso-position-vertical:absolute;mso-position-vertical-relative:text;mso-width-percent:0;mso-height-percent:0;mso-width-relative:margin;mso-height-relative:margin;v-text-anchor:top" o:gfxdata="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">
+              <v:shapetype w14:anchorId="741228FB" id="_x0000_t202" coordsize="21600,21600" o:spt="202" path="m,l,21600r21600,l21600,xe">
+                <v:stroke joinstyle="miter"/>
+                <v:path gradientshapeok="t" o:connecttype="rect"/>
+              </v:shapetype>
+              <v:shape id="_x0000_s1036" type="#_x0000_t202" style="position:absolute;left:0;text-align:left;margin-left:0;margin-top:35.75pt;width:217.35pt;height:171.8pt;z-index:251677696;visibility:visible;mso-wrap-style:square;mso-width-percent:0;mso-height-percent:0;mso-wrap-distance-left:9pt;mso-wrap-distance-top:3.6pt;mso-wrap-distance-right:9pt;mso-wrap-distance-bottom:3.6pt;mso-position-horizontal:left;mso-position-horizontal-relative:margin;mso-position-vertical:absolute;mso-position-vertical-relative:text;mso-width-percent:0;mso-height-percent:0;mso-width-relative:margin;mso-height-relative:margin;v-text-anchor:top" o:gfxdata="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">
                 <v:textbox>
                   <w:txbxContent>
                     <w:tbl>
@@ -6073,6 +5408,7 @@
       <w:r>
         <w:rPr>
           <w:noProof/>
+          <w:lang w:val="en-IN"/>
         </w:rPr>
         <mc:AlternateContent>
           <mc:Choice Requires="wps">
@@ -6127,6 +5463,7 @@
                             <w:r>
                               <w:rPr>
                                 <w:noProof/>
+                                <w:lang w:val="en-IN"/>
                               </w:rPr>
                               <w:drawing>
                                 <wp:inline distT="114300" distB="114300" distL="114300" distR="114300" wp14:anchorId="0E52A6E6" wp14:editId="2CBE5A69">
@@ -6142,7 +5479,7 @@
                                           <pic:cNvPicPr preferRelativeResize="0"/>
                                         </pic:nvPicPr>
                                         <pic:blipFill>
-                                          <a:blip r:embed="rId19"/>
+                                          <a:blip r:embed="rId25"/>
                                           <a:srcRect/>
                                           <a:stretch>
                                             <a:fillRect/>
@@ -6183,7 +5520,7 @@
               </wp:anchor>
             </w:drawing>
           </mc:Choice>
-          <mc:Fallback>
+          <mc:Fallback xmlns:w16sdtdh="http://schemas.microsoft.com/office/word/2020/wordml/sdtdatahash" xmlns:w16="http://schemas.microsoft.com/office/word/2018/wordml" xmlns:w16cid="http://schemas.microsoft.com/office/word/2016/wordml/cid" xmlns:w16cex="http://schemas.microsoft.com/office/word/2018/wordml/cex" xmlns:am3d="http://schemas.microsoft.com/office/drawing/2017/model3d" xmlns:aink="http://schemas.microsoft.com/office/drawing/2016/ink" xmlns:cx8="http://schemas.microsoft.com/office/drawing/2016/5/14/chartex" xmlns:cx7="http://schemas.microsoft.com/office/drawing/2016/5/13/chartex" xmlns:cx6="http://schemas.microsoft.com/office/drawing/2016/5/12/chartex" xmlns:cx5="http://schemas.microsoft.com/office/drawing/2016/5/11/chartex" xmlns:cx4="http://schemas.microsoft.com/office/drawing/2016/5/10/chartex" xmlns:cx3="http://schemas.microsoft.com/office/drawing/2016/5/9/chartex" xmlns:cx2="http://schemas.microsoft.com/office/drawing/2015/10/21/chartex" xmlns:cx1="http://schemas.microsoft.com/office/drawing/2015/9/8/chartex">
             <w:pict>
               <v:shape w14:anchorId="3332DA06" id="_x0000_s1037" type="#_x0000_t202" style="position:absolute;left:0;text-align:left;margin-left:154.55pt;margin-top:298.85pt;width:205.75pt;height:186.1pt;z-index:251681792;visibility:visible;mso-wrap-style:square;mso-width-percent:0;mso-height-percent:0;mso-wrap-distance-left:9pt;mso-wrap-distance-top:3.6pt;mso-wrap-distance-right:9pt;mso-wrap-distance-bottom:3.6pt;mso-position-horizontal:right;mso-position-horizontal-relative:text;mso-position-vertical:absolute;mso-position-vertical-relative:text;mso-width-percent:0;mso-height-percent:0;mso-width-relative:margin;mso-height-relative:margin;v-text-anchor:top" o:gfxdata="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">
                 <v:textbox>
@@ -6210,7 +5547,7 @@
                                     <pic:cNvPicPr preferRelativeResize="0"/>
                                   </pic:nvPicPr>
                                   <pic:blipFill>
-                                    <a:blip r:embed="rId19"/>
+                                    <a:blip r:embed="rId26"/>
                                     <a:srcRect/>
                                     <a:stretch>
                                       <a:fillRect/>
@@ -6270,17 +5607,7 @@
           <w:szCs w:val="18"/>
           <w:highlight w:val="white"/>
         </w:rPr>
-        <w:t xml:space="preserve"> we have been able to find the parame</w:t>
-      </w:r>
-      <w:r>
-        <w:rPr>
-          <w:rFonts w:ascii="Arial" w:eastAsia="Arial" w:hAnsi="Arial" w:cs="Arial"/>
-          <w:color w:val="24292F"/>
-          <w:sz w:val="18"/>
-          <w:szCs w:val="18"/>
-          <w:highlight w:val="white"/>
-        </w:rPr>
-        <w:t>ters at which we get the least overlapping in between Micro and Macro and thus the best correlation matrix.</w:t>
+        <w:t xml:space="preserve"> we have been able to find the parameters at which we get the least overlapping in between Micro and Macro and thus the best correlation matrix.</w:t>
       </w:r>
     </w:p>
     <w:p>
@@ -6359,16 +5686,7 @@
           <w:sz w:val="18"/>
           <w:szCs w:val="18"/>
         </w:rPr>
-        <w:t>Case 2</w:t>
-      </w:r>
-      <w:r>
-        <w:rPr>
-          <w:rFonts w:ascii="Arial" w:eastAsia="Arial" w:hAnsi="Arial" w:cs="Arial"/>
-          <w:color w:val="222222"/>
-          <w:sz w:val="18"/>
-          <w:szCs w:val="18"/>
-        </w:rPr>
-        <w:t>: By modifying the prediction code to calculate the highest similarity of the input images</w:t>
+        <w:t>Case 2: By modifying the prediction code to calculate the highest similarity of the input images</w:t>
       </w:r>
     </w:p>
     <w:p>
@@ -6386,15 +5704,7 @@
           <w:sz w:val="18"/>
           <w:szCs w:val="18"/>
         </w:rPr>
-        <w:t>To test the quality of learning we have improved</w:t>
-      </w:r>
-      <w:r>
-        <w:rPr>
-          <w:rFonts w:ascii="Arial" w:eastAsia="Arial" w:hAnsi="Arial" w:cs="Arial"/>
-          <w:sz w:val="18"/>
-          <w:szCs w:val="18"/>
-        </w:rPr>
-        <w:t xml:space="preserve"> the prediction code to calculate the highest similarity of the input images. The prediction code provides a set of predicting results like: “Cabbage – 87%, Carrot 7%, Cucumber - 3%”.</w:t>
+        <w:t>To test the quality of learning we have improved the prediction code to calculate the highest similarity of the input images. The prediction code provides a set of predicting results like: “Cabbage – 87%, Carrot 7%, Cucumber - 3%”.</w:t>
       </w:r>
     </w:p>
     <w:p>
@@ -6437,6 +5747,7 @@
         <w:rPr>
           <w:rFonts w:ascii="Arial" w:eastAsia="Arial" w:hAnsi="Arial" w:cs="Arial"/>
           <w:noProof/>
+          <w:lang w:val="en-IN"/>
         </w:rPr>
         <mc:AlternateContent>
           <mc:Choice Requires="wps">
@@ -6491,6 +5802,7 @@
                                 <w:noProof/>
                                 <w:sz w:val="18"/>
                                 <w:szCs w:val="18"/>
+                                <w:lang w:val="en-IN"/>
                               </w:rPr>
                               <w:drawing>
                                 <wp:inline distT="114300" distB="114300" distL="114300" distR="114300" wp14:anchorId="3E1D539B" wp14:editId="023D7D90">
@@ -6506,7 +5818,7 @@
                                           <pic:cNvPicPr preferRelativeResize="0"/>
                                         </pic:nvPicPr>
                                         <pic:blipFill>
-                                          <a:blip r:embed="rId20"/>
+                                          <a:blip r:embed="rId27"/>
                                           <a:srcRect/>
                                           <a:stretch>
                                             <a:fillRect/>
@@ -6546,7 +5858,7 @@
               </wp:anchor>
             </w:drawing>
           </mc:Choice>
-          <mc:Fallback>
+          <mc:Fallback xmlns:w16sdtdh="http://schemas.microsoft.com/office/word/2020/wordml/sdtdatahash" xmlns:w16="http://schemas.microsoft.com/office/word/2018/wordml" xmlns:w16cid="http://schemas.microsoft.com/office/word/2016/wordml/cid" xmlns:w16cex="http://schemas.microsoft.com/office/word/2018/wordml/cex" xmlns:am3d="http://schemas.microsoft.com/office/drawing/2017/model3d" xmlns:aink="http://schemas.microsoft.com/office/drawing/2016/ink" xmlns:cx8="http://schemas.microsoft.com/office/drawing/2016/5/14/chartex" xmlns:cx7="http://schemas.microsoft.com/office/drawing/2016/5/13/chartex" xmlns:cx6="http://schemas.microsoft.com/office/drawing/2016/5/12/chartex" xmlns:cx5="http://schemas.microsoft.com/office/drawing/2016/5/11/chartex" xmlns:cx4="http://schemas.microsoft.com/office/drawing/2016/5/10/chartex" xmlns:cx3="http://schemas.microsoft.com/office/drawing/2016/5/9/chartex" xmlns:cx2="http://schemas.microsoft.com/office/drawing/2015/10/21/chartex" xmlns:cx1="http://schemas.microsoft.com/office/drawing/2015/9/8/chartex">
             <w:pict>
               <v:shape w14:anchorId="4F11CA03" id="_x0000_s1038" type="#_x0000_t202" style="position:absolute;left:0;text-align:left;margin-left:256.5pt;margin-top:277.65pt;width:205.5pt;height:181.5pt;z-index:251683840;visibility:visible;mso-wrap-style:square;mso-width-percent:0;mso-height-percent:0;mso-wrap-distance-left:9pt;mso-wrap-distance-top:3.6pt;mso-wrap-distance-right:9pt;mso-wrap-distance-bottom:3.6pt;mso-position-horizontal:absolute;mso-position-horizontal-relative:margin;mso-position-vertical:absolute;mso-position-vertical-relative:text;mso-width-percent:0;mso-height-percent:0;mso-width-relative:margin;mso-height-relative:margin;v-text-anchor:top" o:gfxdata="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">
                 <v:textbox>
@@ -6573,7 +5885,7 @@
                                     <pic:cNvPicPr preferRelativeResize="0"/>
                                   </pic:nvPicPr>
                                   <pic:blipFill>
-                                    <a:blip r:embed="rId20"/>
+                                    <a:blip r:embed="rId28"/>
                                     <a:srcRect/>
                                     <a:stretch>
                                       <a:fillRect/>
@@ -6647,12 +5959,38 @@
         </w:rPr>
         <w:t xml:space="preserve">: </w:t>
       </w:r>
-      <w:hyperlink r:id="rId21" w:anchor="L96" w:history="1">
+      <w:hyperlink r:id="rId29" w:anchor="L96" w:history="1">
         <w:r>
           <w:rPr>
             <w:rStyle w:val="Hyperlink"/>
           </w:rPr>
-          <w:t>Prediction code</w:t>
+          <w:t>Predicti</w:t>
+        </w:r>
+        <w:r>
+          <w:rPr>
+            <w:rStyle w:val="Hyperlink"/>
+          </w:rPr>
+          <w:t>o</w:t>
+        </w:r>
+        <w:r>
+          <w:rPr>
+            <w:rStyle w:val="Hyperlink"/>
+          </w:rPr>
+          <w:t>n</w:t>
+        </w:r>
+        <w:bookmarkStart w:id="8" w:name="_GoBack"/>
+        <w:bookmarkEnd w:id="8"/>
+        <w:r>
+          <w:rPr>
+            <w:rStyle w:val="Hyperlink"/>
+          </w:rPr>
+          <w:t xml:space="preserve"> </w:t>
+        </w:r>
+        <w:r>
+          <w:rPr>
+            <w:rStyle w:val="Hyperlink"/>
+          </w:rPr>
+          <w:t>code</w:t>
         </w:r>
       </w:hyperlink>
     </w:p>
@@ -6705,19 +6043,7 @@
         <w:rPr>
           <w:color w:val="auto"/>
         </w:rPr>
-        <w:t xml:space="preserve">: </w:t>
-      </w:r>
-      <w:r>
-        <w:rPr>
-          <w:color w:val="auto"/>
-        </w:rPr>
-        <w:t>Similarity</w:t>
-      </w:r>
-      <w:r>
-        <w:rPr>
-          <w:color w:val="auto"/>
-        </w:rPr>
-        <w:t xml:space="preserve"> Matrix with Input Prediction</w:t>
+        <w:t>: Similarity Matrix with Input Prediction</w:t>
       </w:r>
     </w:p>
     <w:p>
@@ -6728,130 +6054,100 @@
           <w:color w:val="202124"/>
         </w:rPr>
       </w:pPr>
-      <w:bookmarkStart w:id="8" w:name="_hc7c7sydc76o" w:colFirst="0" w:colLast="0"/>
-      <w:bookmarkEnd w:id="8"/>
+      <w:bookmarkStart w:id="9" w:name="_hc7c7sydc76o" w:colFirst="0" w:colLast="0"/>
+      <w:bookmarkEnd w:id="9"/>
       <w:r>
         <w:rPr>
           <w:rFonts w:ascii="Times New Roman" w:eastAsia="Times New Roman" w:hAnsi="Times New Roman" w:cs="Times New Roman"/>
           <w:color w:val="202124"/>
         </w:rPr>
-        <w:t>I</w:t>
-      </w:r>
+        <w:t>IV.   Discussion</w:t>
+      </w:r>
+    </w:p>
+    <w:p/>
+    <w:p>
+      <w:pPr>
+        <w:jc w:val="both"/>
+        <w:rPr>
+          <w:rFonts w:ascii="Arial" w:eastAsia="Arial" w:hAnsi="Arial" w:cs="Arial"/>
+          <w:sz w:val="18"/>
+          <w:szCs w:val="18"/>
+        </w:rPr>
+      </w:pPr>
+      <w:r>
+        <w:rPr>
+          <w:rFonts w:ascii="Arial" w:eastAsia="Arial" w:hAnsi="Arial" w:cs="Arial"/>
+          <w:sz w:val="18"/>
+          <w:szCs w:val="18"/>
+        </w:rPr>
+        <w:t xml:space="preserve">We have used the process and properties of image classification based on Spatial pooler. The Spatial pooler has a flexible coding schema that can be used in real life machine learning applications. We did not use any encoder. We just binarize the image and give it to the spatial pooler. If we </w:t>
+      </w:r>
+      <w:r>
+        <w:rPr>
+          <w:rFonts w:ascii="Arial" w:eastAsia="Arial" w:hAnsi="Arial" w:cs="Arial"/>
+          <w:sz w:val="18"/>
+          <w:szCs w:val="18"/>
+        </w:rPr>
+        <w:t>look</w:t>
+      </w:r>
+      <w:r>
+        <w:rPr>
+          <w:rFonts w:ascii="Arial" w:eastAsia="Arial" w:hAnsi="Arial" w:cs="Arial"/>
+          <w:sz w:val="18"/>
+          <w:szCs w:val="18"/>
+        </w:rPr>
+        <w:t xml:space="preserve"> in our image and the output table, we can see exactly matched images are showing 100%. Further, some images are quite similar but there may be some little dissimilarity.</w:t>
+      </w:r>
+    </w:p>
+    <w:p>
+      <w:pPr>
+        <w:jc w:val="both"/>
+        <w:rPr>
+          <w:rFonts w:ascii="Arial" w:eastAsia="Arial" w:hAnsi="Arial" w:cs="Arial"/>
+          <w:sz w:val="18"/>
+          <w:szCs w:val="18"/>
+        </w:rPr>
+      </w:pPr>
+      <w:r>
+        <w:rPr>
+          <w:rFonts w:ascii="Arial" w:eastAsia="Arial" w:hAnsi="Arial" w:cs="Arial"/>
+          <w:sz w:val="18"/>
+          <w:szCs w:val="18"/>
+        </w:rPr>
+        <w:t xml:space="preserve">Now in this era, there are many smart machines that use image recognition for the identification process. All of this may not be 100% accurate. Though our project has some limitations, we can apply it to </w:t>
+      </w:r>
+      <w:r>
+        <w:rPr>
+          <w:rFonts w:ascii="Arial" w:eastAsia="Arial" w:hAnsi="Arial" w:cs="Arial"/>
+          <w:sz w:val="18"/>
+          <w:szCs w:val="18"/>
+        </w:rPr>
+        <w:lastRenderedPageBreak/>
+        <w:t>various real-life work. We can improve result accuracy by using more images.</w:t>
+      </w:r>
+    </w:p>
+    <w:p>
+      <w:pPr>
+        <w:jc w:val="both"/>
+        <w:rPr>
+          <w:rFonts w:ascii="Arial" w:eastAsia="Arial" w:hAnsi="Arial" w:cs="Arial"/>
+          <w:sz w:val="18"/>
+          <w:szCs w:val="18"/>
+        </w:rPr>
+      </w:pPr>
+    </w:p>
+    <w:p>
+      <w:pPr>
+        <w:pStyle w:val="Heading1"/>
+      </w:pPr>
+      <w:bookmarkStart w:id="10" w:name="_uuu5trtr5epz" w:colFirst="0" w:colLast="0"/>
+      <w:bookmarkEnd w:id="10"/>
       <w:r>
         <w:rPr>
           <w:rFonts w:ascii="Times New Roman" w:eastAsia="Times New Roman" w:hAnsi="Times New Roman" w:cs="Times New Roman"/>
           <w:color w:val="202124"/>
         </w:rPr>
-        <w:t>V.   Discussion</w:t>
-      </w:r>
-    </w:p>
-    <w:p/>
-    <w:p>
-      <w:pPr>
-        <w:jc w:val="both"/>
-        <w:rPr>
-          <w:rFonts w:ascii="Arial" w:eastAsia="Arial" w:hAnsi="Arial" w:cs="Arial"/>
-          <w:sz w:val="18"/>
-          <w:szCs w:val="18"/>
-        </w:rPr>
-      </w:pPr>
-      <w:r>
-        <w:rPr>
-          <w:rFonts w:ascii="Arial" w:eastAsia="Arial" w:hAnsi="Arial" w:cs="Arial"/>
-          <w:sz w:val="18"/>
-          <w:szCs w:val="18"/>
-        </w:rPr>
-        <w:t>We have used the process and properties of image classification based on Spatial pooler. The Spatial pooler has a flexible coding schema that can be used in real life machine learning applications. We did not use any encoder. We just binarize the image and</w:t>
-      </w:r>
-      <w:r>
-        <w:rPr>
-          <w:rFonts w:ascii="Arial" w:eastAsia="Arial" w:hAnsi="Arial" w:cs="Arial"/>
-          <w:sz w:val="18"/>
-          <w:szCs w:val="18"/>
-        </w:rPr>
-        <w:t xml:space="preserve"> give it to the spatial pooler. If we </w:t>
-      </w:r>
-      <w:r>
-        <w:rPr>
-          <w:rFonts w:ascii="Arial" w:eastAsia="Arial" w:hAnsi="Arial" w:cs="Arial"/>
-          <w:sz w:val="18"/>
-          <w:szCs w:val="18"/>
-        </w:rPr>
-        <w:t>look</w:t>
-      </w:r>
-      <w:r>
-        <w:rPr>
-          <w:rFonts w:ascii="Arial" w:eastAsia="Arial" w:hAnsi="Arial" w:cs="Arial"/>
-          <w:sz w:val="18"/>
-          <w:szCs w:val="18"/>
-        </w:rPr>
-        <w:t xml:space="preserve"> in our image and the output table, we can see exactly matched images are showing 100%. Further, some images are quite similar but there may be some little dissimilarity.</w:t>
-      </w:r>
-    </w:p>
-    <w:p>
-      <w:pPr>
-        <w:jc w:val="both"/>
-        <w:rPr>
-          <w:rFonts w:ascii="Arial" w:eastAsia="Arial" w:hAnsi="Arial" w:cs="Arial"/>
-          <w:sz w:val="18"/>
-          <w:szCs w:val="18"/>
-        </w:rPr>
-      </w:pPr>
-      <w:r>
-        <w:rPr>
-          <w:rFonts w:ascii="Arial" w:eastAsia="Arial" w:hAnsi="Arial" w:cs="Arial"/>
-          <w:sz w:val="18"/>
-          <w:szCs w:val="18"/>
-        </w:rPr>
-        <w:t>Now in this era, there are many smar</w:t>
-      </w:r>
-      <w:r>
-        <w:rPr>
-          <w:rFonts w:ascii="Arial" w:eastAsia="Arial" w:hAnsi="Arial" w:cs="Arial"/>
-          <w:sz w:val="18"/>
-          <w:szCs w:val="18"/>
-        </w:rPr>
-        <w:t xml:space="preserve">t machines that use image recognition for the identification process. All of this may not be 100% accurate. Though our project has some limitations, we can apply it to </w:t>
-      </w:r>
-      <w:r>
-        <w:rPr>
-          <w:rFonts w:ascii="Arial" w:eastAsia="Arial" w:hAnsi="Arial" w:cs="Arial"/>
-          <w:sz w:val="18"/>
-          <w:szCs w:val="18"/>
-        </w:rPr>
-        <w:lastRenderedPageBreak/>
-        <w:t>various real-life work. We can improve result accuracy by using more images.</w:t>
-      </w:r>
-    </w:p>
-    <w:p>
-      <w:pPr>
-        <w:jc w:val="both"/>
-        <w:rPr>
-          <w:rFonts w:ascii="Arial" w:eastAsia="Arial" w:hAnsi="Arial" w:cs="Arial"/>
-          <w:sz w:val="18"/>
-          <w:szCs w:val="18"/>
-        </w:rPr>
-      </w:pPr>
-    </w:p>
-    <w:p>
-      <w:pPr>
-        <w:pStyle w:val="Heading1"/>
-      </w:pPr>
-      <w:bookmarkStart w:id="9" w:name="_uuu5trtr5epz" w:colFirst="0" w:colLast="0"/>
-      <w:bookmarkEnd w:id="9"/>
-      <w:r>
-        <w:rPr>
-          <w:rFonts w:ascii="Times New Roman" w:eastAsia="Times New Roman" w:hAnsi="Times New Roman" w:cs="Times New Roman"/>
-          <w:color w:val="202124"/>
-        </w:rPr>
-        <w:t>V.   Refer</w:t>
-      </w:r>
-      <w:r>
-        <w:rPr>
-          <w:rFonts w:ascii="Times New Roman" w:eastAsia="Times New Roman" w:hAnsi="Times New Roman" w:cs="Times New Roman"/>
-          <w:color w:val="202124"/>
-        </w:rPr>
-        <w:t>ence</w:t>
+        <w:t>V.   Reference</w:t>
       </w:r>
     </w:p>
     <w:p>
@@ -6909,10 +6205,7 @@
         <w:jc w:val="both"/>
       </w:pPr>
       <w:r>
-        <w:t>Ghazanfar, Asif A, and Charles E Schroeder. 2006. “Is neocortex</w:t>
-      </w:r>
-      <w:r>
-        <w:t xml:space="preserve"> essentially multisensory?” </w:t>
+        <w:t xml:space="preserve">Ghazanfar, Asif A, and Charles E Schroeder. 2006. “Is neocortex essentially multisensory?” </w:t>
       </w:r>
       <w:r>
         <w:rPr>
@@ -6940,13 +6233,7 @@
         <w:rPr>
           <w:i/>
         </w:rPr>
-        <w:t>In World Conference on Information Sys</w:t>
-      </w:r>
-      <w:r>
-        <w:rPr>
-          <w:i/>
-        </w:rPr>
-        <w:t>tems and Technologies; Springer:</w:t>
+        <w:t>In World Conference on Information Systems and Technologies; Springer:</w:t>
       </w:r>
       <w:r>
         <w:t xml:space="preserve"> 1159, no. 25 (May): 212-221.</w:t>
@@ -7126,7 +6413,7 @@
       </w:pPr>
     </w:p>
     <w:sectPr>
-      <w:headerReference w:type="default" r:id="rId22"/>
+      <w:headerReference w:type="default" r:id="rId30"/>
       <w:type w:val="continuous"/>
       <w:pgSz w:w="11906" w:h="16838"/>
       <w:pgMar w:top="1440" w:right="1440" w:bottom="1440" w:left="1440" w:header="708" w:footer="708" w:gutter="0"/>
@@ -7140,7 +6427,7 @@
 </file>
 
 <file path=word/endnotes.xml><?xml version="1.0" encoding="utf-8"?>
-<w:endnotes xmlns:wpc="http://schemas.microsoft.com/office/word/2010/wordprocessingCanvas" xmlns:cx="http://schemas.microsoft.com/office/drawing/2014/chartex" xmlns:cx1="http://schemas.microsoft.com/office/drawing/2015/9/8/chartex" xmlns:cx2="http://schemas.microsoft.com/office/drawing/2015/10/21/chartex" xmlns:cx3="http://schemas.microsoft.com/office/drawing/2016/5/9/chartex" xmlns:cx4="http://schemas.microsoft.com/office/drawing/2016/5/10/chartex" xmlns:cx5="http://schemas.microsoft.com/office/drawing/2016/5/11/chartex" xmlns:cx6="http://schemas.microsoft.com/office/drawing/2016/5/12/chartex" xmlns:cx7="http://schemas.microsoft.com/office/drawing/2016/5/13/chartex" xmlns:cx8="http://schemas.microsoft.com/office/drawing/2016/5/14/chartex" xmlns:mc="http://schemas.openxmlformats.org/markup-compatibility/2006" xmlns:aink="http://schemas.microsoft.com/office/drawing/2016/ink" xmlns:am3d="http://schemas.microsoft.com/office/drawing/2017/model3d" xmlns:o="urn:schemas-microsoft-com:office:office" xmlns:r="http://schemas.openxmlformats.org/officeDocument/2006/relationships" xmlns:m="http://schemas.openxmlformats.org/officeDocument/2006/math" xmlns:v="urn:schemas-microsoft-com:vml" xmlns:wp14="http://schemas.microsoft.com/office/word/2010/wordprocessingDrawing" xmlns:wp="http://schemas.openxmlformats.org/drawingml/2006/wordprocessingDrawing" xmlns:w10="urn:schemas-microsoft-com:office:word" xmlns:w="http://schemas.openxmlformats.org/wordprocessingml/2006/main" xmlns:w14="http://schemas.microsoft.com/office/word/2010/wordml" xmlns:w15="http://schemas.microsoft.com/office/word/2012/wordml" xmlns:w16cex="http://schemas.microsoft.com/office/word/2018/wordml/cex" xmlns:w16cid="http://schemas.microsoft.com/office/word/2016/wordml/cid" xmlns:w16="http://schemas.microsoft.com/office/word/2018/wordml" xmlns:w16sdtdh="http://schemas.microsoft.com/office/word/2020/wordml/sdtdatahash" xmlns:w16se="http://schemas.microsoft.com/office/word/2015/wordml/symex" xmlns:wpg="http://schemas.microsoft.com/office/word/2010/wordprocessingGroup" xmlns:wpi="http://schemas.microsoft.com/office/word/2010/wordprocessingInk" xmlns:wne="http://schemas.microsoft.com/office/word/2006/wordml" xmlns:wps="http://schemas.microsoft.com/office/word/2010/wordprocessingShape" mc:Ignorable="w14 w15 w16se w16cid w16 w16cex w16sdtdh wp14">
+<w:endnotes xmlns:wpc="http://schemas.microsoft.com/office/word/2010/wordprocessingCanvas" xmlns:cx="http://schemas.microsoft.com/office/drawing/2014/chartex" xmlns:mc="http://schemas.openxmlformats.org/markup-compatibility/2006" xmlns:o="urn:schemas-microsoft-com:office:office" xmlns:r="http://schemas.openxmlformats.org/officeDocument/2006/relationships" xmlns:m="http://schemas.openxmlformats.org/officeDocument/2006/math" xmlns:v="urn:schemas-microsoft-com:vml" xmlns:wp14="http://schemas.microsoft.com/office/word/2010/wordprocessingDrawing" xmlns:wp="http://schemas.openxmlformats.org/drawingml/2006/wordprocessingDrawing" xmlns:w10="urn:schemas-microsoft-com:office:word" xmlns:w="http://schemas.openxmlformats.org/wordprocessingml/2006/main" xmlns:w14="http://schemas.microsoft.com/office/word/2010/wordml" xmlns:w15="http://schemas.microsoft.com/office/word/2012/wordml" xmlns:w16se="http://schemas.microsoft.com/office/word/2015/wordml/symex" xmlns:wpg="http://schemas.microsoft.com/office/word/2010/wordprocessingGroup" xmlns:wpi="http://schemas.microsoft.com/office/word/2010/wordprocessingInk" xmlns:wne="http://schemas.microsoft.com/office/word/2006/wordml" xmlns:wps="http://schemas.microsoft.com/office/word/2010/wordprocessingShape" mc:Ignorable="w14 w15 w16se wp14">
   <w:endnote w:type="separator" w:id="-1">
     <w:p>
       <w:pPr>
@@ -7165,7 +6452,7 @@
 </file>
 
 <file path=word/footnotes.xml><?xml version="1.0" encoding="utf-8"?>
-<w:footnotes xmlns:wpc="http://schemas.microsoft.com/office/word/2010/wordprocessingCanvas" xmlns:cx="http://schemas.microsoft.com/office/drawing/2014/chartex" xmlns:cx1="http://schemas.microsoft.com/office/drawing/2015/9/8/chartex" xmlns:cx2="http://schemas.microsoft.com/office/drawing/2015/10/21/chartex" xmlns:cx3="http://schemas.microsoft.com/office/drawing/2016/5/9/chartex" xmlns:cx4="http://schemas.microsoft.com/office/drawing/2016/5/10/chartex" xmlns:cx5="http://schemas.microsoft.com/office/drawing/2016/5/11/chartex" xmlns:cx6="http://schemas.microsoft.com/office/drawing/2016/5/12/chartex" xmlns:cx7="http://schemas.microsoft.com/office/drawing/2016/5/13/chartex" xmlns:cx8="http://schemas.microsoft.com/office/drawing/2016/5/14/chartex" xmlns:mc="http://schemas.openxmlformats.org/markup-compatibility/2006" xmlns:aink="http://schemas.microsoft.com/office/drawing/2016/ink" xmlns:am3d="http://schemas.microsoft.com/office/drawing/2017/model3d" xmlns:o="urn:schemas-microsoft-com:office:office" xmlns:r="http://schemas.openxmlformats.org/officeDocument/2006/relationships" xmlns:m="http://schemas.openxmlformats.org/officeDocument/2006/math" xmlns:v="urn:schemas-microsoft-com:vml" xmlns:wp14="http://schemas.microsoft.com/office/word/2010/wordprocessingDrawing" xmlns:wp="http://schemas.openxmlformats.org/drawingml/2006/wordprocessingDrawing" xmlns:w10="urn:schemas-microsoft-com:office:word" xmlns:w="http://schemas.openxmlformats.org/wordprocessingml/2006/main" xmlns:w14="http://schemas.microsoft.com/office/word/2010/wordml" xmlns:w15="http://schemas.microsoft.com/office/word/2012/wordml" xmlns:w16cex="http://schemas.microsoft.com/office/word/2018/wordml/cex" xmlns:w16cid="http://schemas.microsoft.com/office/word/2016/wordml/cid" xmlns:w16="http://schemas.microsoft.com/office/word/2018/wordml" xmlns:w16sdtdh="http://schemas.microsoft.com/office/word/2020/wordml/sdtdatahash" xmlns:w16se="http://schemas.microsoft.com/office/word/2015/wordml/symex" xmlns:wpg="http://schemas.microsoft.com/office/word/2010/wordprocessingGroup" xmlns:wpi="http://schemas.microsoft.com/office/word/2010/wordprocessingInk" xmlns:wne="http://schemas.microsoft.com/office/word/2006/wordml" xmlns:wps="http://schemas.microsoft.com/office/word/2010/wordprocessingShape" mc:Ignorable="w14 w15 w16se w16cid w16 w16cex w16sdtdh wp14">
+<w:footnotes xmlns:wpc="http://schemas.microsoft.com/office/word/2010/wordprocessingCanvas" xmlns:cx="http://schemas.microsoft.com/office/drawing/2014/chartex" xmlns:mc="http://schemas.openxmlformats.org/markup-compatibility/2006" xmlns:o="urn:schemas-microsoft-com:office:office" xmlns:r="http://schemas.openxmlformats.org/officeDocument/2006/relationships" xmlns:m="http://schemas.openxmlformats.org/officeDocument/2006/math" xmlns:v="urn:schemas-microsoft-com:vml" xmlns:wp14="http://schemas.microsoft.com/office/word/2010/wordprocessingDrawing" xmlns:wp="http://schemas.openxmlformats.org/drawingml/2006/wordprocessingDrawing" xmlns:w10="urn:schemas-microsoft-com:office:word" xmlns:w="http://schemas.openxmlformats.org/wordprocessingml/2006/main" xmlns:w14="http://schemas.microsoft.com/office/word/2010/wordml" xmlns:w15="http://schemas.microsoft.com/office/word/2012/wordml" xmlns:w16se="http://schemas.microsoft.com/office/word/2015/wordml/symex" xmlns:wpg="http://schemas.microsoft.com/office/word/2010/wordprocessingGroup" xmlns:wpi="http://schemas.microsoft.com/office/word/2010/wordprocessingInk" xmlns:wne="http://schemas.microsoft.com/office/word/2006/wordml" xmlns:wps="http://schemas.microsoft.com/office/word/2010/wordprocessingShape" mc:Ignorable="w14 w15 w16se wp14">
   <w:footnote w:type="separator" w:id="-1">
     <w:p>
       <w:pPr>
@@ -7190,7 +6477,7 @@
 </file>
 
 <file path=word/header1.xml><?xml version="1.0" encoding="utf-8"?>
-<w:hdr xmlns:wpc="http://schemas.microsoft.com/office/word/2010/wordprocessingCanvas" xmlns:cx="http://schemas.microsoft.com/office/drawing/2014/chartex" xmlns:cx1="http://schemas.microsoft.com/office/drawing/2015/9/8/chartex" xmlns:cx2="http://schemas.microsoft.com/office/drawing/2015/10/21/chartex" xmlns:cx3="http://schemas.microsoft.com/office/drawing/2016/5/9/chartex" xmlns:cx4="http://schemas.microsoft.com/office/drawing/2016/5/10/chartex" xmlns:cx5="http://schemas.microsoft.com/office/drawing/2016/5/11/chartex" xmlns:cx6="http://schemas.microsoft.com/office/drawing/2016/5/12/chartex" xmlns:cx7="http://schemas.microsoft.com/office/drawing/2016/5/13/chartex" xmlns:cx8="http://schemas.microsoft.com/office/drawing/2016/5/14/chartex" xmlns:mc="http://schemas.openxmlformats.org/markup-compatibility/2006" xmlns:aink="http://schemas.microsoft.com/office/drawing/2016/ink" xmlns:am3d="http://schemas.microsoft.com/office/drawing/2017/model3d" xmlns:o="urn:schemas-microsoft-com:office:office" xmlns:r="http://schemas.openxmlformats.org/officeDocument/2006/relationships" xmlns:m="http://schemas.openxmlformats.org/officeDocument/2006/math" xmlns:v="urn:schemas-microsoft-com:vml" xmlns:wp14="http://schemas.microsoft.com/office/word/2010/wordprocessingDrawing" xmlns:wp="http://schemas.openxmlformats.org/drawingml/2006/wordprocessingDrawing" xmlns:w10="urn:schemas-microsoft-com:office:word" xmlns:w="http://schemas.openxmlformats.org/wordprocessingml/2006/main" xmlns:w14="http://schemas.microsoft.com/office/word/2010/wordml" xmlns:w15="http://schemas.microsoft.com/office/word/2012/wordml" xmlns:w16cex="http://schemas.microsoft.com/office/word/2018/wordml/cex" xmlns:w16cid="http://schemas.microsoft.com/office/word/2016/wordml/cid" xmlns:w16="http://schemas.microsoft.com/office/word/2018/wordml" xmlns:w16sdtdh="http://schemas.microsoft.com/office/word/2020/wordml/sdtdatahash" xmlns:w16se="http://schemas.microsoft.com/office/word/2015/wordml/symex" xmlns:wpg="http://schemas.microsoft.com/office/word/2010/wordprocessingGroup" xmlns:wpi="http://schemas.microsoft.com/office/word/2010/wordprocessingInk" xmlns:wne="http://schemas.microsoft.com/office/word/2006/wordml" xmlns:wps="http://schemas.microsoft.com/office/word/2010/wordprocessingShape" mc:Ignorable="w14 w15 w16se w16cid w16 w16cex w16sdtdh wp14">
+<w:hdr xmlns:wpc="http://schemas.microsoft.com/office/word/2010/wordprocessingCanvas" xmlns:cx="http://schemas.microsoft.com/office/drawing/2014/chartex" xmlns:mc="http://schemas.openxmlformats.org/markup-compatibility/2006" xmlns:o="urn:schemas-microsoft-com:office:office" xmlns:r="http://schemas.openxmlformats.org/officeDocument/2006/relationships" xmlns:m="http://schemas.openxmlformats.org/officeDocument/2006/math" xmlns:v="urn:schemas-microsoft-com:vml" xmlns:wp14="http://schemas.microsoft.com/office/word/2010/wordprocessingDrawing" xmlns:wp="http://schemas.openxmlformats.org/drawingml/2006/wordprocessingDrawing" xmlns:w10="urn:schemas-microsoft-com:office:word" xmlns:w="http://schemas.openxmlformats.org/wordprocessingml/2006/main" xmlns:w14="http://schemas.microsoft.com/office/word/2010/wordml" xmlns:w15="http://schemas.microsoft.com/office/word/2012/wordml" xmlns:w16se="http://schemas.microsoft.com/office/word/2015/wordml/symex" xmlns:wpg="http://schemas.microsoft.com/office/word/2010/wordprocessingGroup" xmlns:wpi="http://schemas.microsoft.com/office/word/2010/wordprocessingInk" xmlns:wne="http://schemas.microsoft.com/office/word/2006/wordml" xmlns:wps="http://schemas.microsoft.com/office/word/2010/wordprocessingShape" mc:Ignorable="w14 w15 w16se wp14">
   <w:p>
     <w:pPr>
       <w:spacing w:after="240"/>
@@ -7201,6 +6488,7 @@
     <w:r>
       <w:rPr>
         <w:noProof/>
+        <w:lang w:val="en-IN"/>
       </w:rPr>
       <w:drawing>
         <wp:anchor distT="114300" distB="114300" distL="114300" distR="114300" simplePos="0" relativeHeight="251658240" behindDoc="1" locked="0" layoutInCell="1" hidden="0" allowOverlap="1" wp14:anchorId="62076FA5" wp14:editId="5252FF82">
@@ -7269,13 +6557,13 @@
 </file>
 
 <file path=word/header2.xml><?xml version="1.0" encoding="utf-8"?>
-<w:hdr xmlns:wpc="http://schemas.microsoft.com/office/word/2010/wordprocessingCanvas" xmlns:cx="http://schemas.microsoft.com/office/drawing/2014/chartex" xmlns:cx1="http://schemas.microsoft.com/office/drawing/2015/9/8/chartex" xmlns:cx2="http://schemas.microsoft.com/office/drawing/2015/10/21/chartex" xmlns:cx3="http://schemas.microsoft.com/office/drawing/2016/5/9/chartex" xmlns:cx4="http://schemas.microsoft.com/office/drawing/2016/5/10/chartex" xmlns:cx5="http://schemas.microsoft.com/office/drawing/2016/5/11/chartex" xmlns:cx6="http://schemas.microsoft.com/office/drawing/2016/5/12/chartex" xmlns:cx7="http://schemas.microsoft.com/office/drawing/2016/5/13/chartex" xmlns:cx8="http://schemas.microsoft.com/office/drawing/2016/5/14/chartex" xmlns:mc="http://schemas.openxmlformats.org/markup-compatibility/2006" xmlns:aink="http://schemas.microsoft.com/office/drawing/2016/ink" xmlns:am3d="http://schemas.microsoft.com/office/drawing/2017/model3d" xmlns:o="urn:schemas-microsoft-com:office:office" xmlns:r="http://schemas.openxmlformats.org/officeDocument/2006/relationships" xmlns:m="http://schemas.openxmlformats.org/officeDocument/2006/math" xmlns:v="urn:schemas-microsoft-com:vml" xmlns:wp14="http://schemas.microsoft.com/office/word/2010/wordprocessingDrawing" xmlns:wp="http://schemas.openxmlformats.org/drawingml/2006/wordprocessingDrawing" xmlns:w10="urn:schemas-microsoft-com:office:word" xmlns:w="http://schemas.openxmlformats.org/wordprocessingml/2006/main" xmlns:w14="http://schemas.microsoft.com/office/word/2010/wordml" xmlns:w15="http://schemas.microsoft.com/office/word/2012/wordml" xmlns:w16cex="http://schemas.microsoft.com/office/word/2018/wordml/cex" xmlns:w16cid="http://schemas.microsoft.com/office/word/2016/wordml/cid" xmlns:w16="http://schemas.microsoft.com/office/word/2018/wordml" xmlns:w16sdtdh="http://schemas.microsoft.com/office/word/2020/wordml/sdtdatahash" xmlns:w16se="http://schemas.microsoft.com/office/word/2015/wordml/symex" xmlns:wpg="http://schemas.microsoft.com/office/word/2010/wordprocessingGroup" xmlns:wpi="http://schemas.microsoft.com/office/word/2010/wordprocessingInk" xmlns:wne="http://schemas.microsoft.com/office/word/2006/wordml" xmlns:wps="http://schemas.microsoft.com/office/word/2010/wordprocessingShape" mc:Ignorable="w14 w15 w16se w16cid w16 w16cex w16sdtdh wp14">
+<w:hdr xmlns:wpc="http://schemas.microsoft.com/office/word/2010/wordprocessingCanvas" xmlns:cx="http://schemas.microsoft.com/office/drawing/2014/chartex" xmlns:mc="http://schemas.openxmlformats.org/markup-compatibility/2006" xmlns:o="urn:schemas-microsoft-com:office:office" xmlns:r="http://schemas.openxmlformats.org/officeDocument/2006/relationships" xmlns:m="http://schemas.openxmlformats.org/officeDocument/2006/math" xmlns:v="urn:schemas-microsoft-com:vml" xmlns:wp14="http://schemas.microsoft.com/office/word/2010/wordprocessingDrawing" xmlns:wp="http://schemas.openxmlformats.org/drawingml/2006/wordprocessingDrawing" xmlns:w10="urn:schemas-microsoft-com:office:word" xmlns:w="http://schemas.openxmlformats.org/wordprocessingml/2006/main" xmlns:w14="http://schemas.microsoft.com/office/word/2010/wordml" xmlns:w15="http://schemas.microsoft.com/office/word/2012/wordml" xmlns:w16se="http://schemas.microsoft.com/office/word/2015/wordml/symex" xmlns:wpg="http://schemas.microsoft.com/office/word/2010/wordprocessingGroup" xmlns:wpi="http://schemas.microsoft.com/office/word/2010/wordprocessingInk" xmlns:wne="http://schemas.microsoft.com/office/word/2006/wordml" xmlns:wps="http://schemas.microsoft.com/office/word/2010/wordprocessingShape" mc:Ignorable="w14 w15 w16se wp14">
   <w:p/>
 </w:hdr>
 </file>
 
 <file path=word/numbering.xml><?xml version="1.0" encoding="utf-8"?>
-<w:numbering xmlns:wpc="http://schemas.microsoft.com/office/word/2010/wordprocessingCanvas" xmlns:cx="http://schemas.microsoft.com/office/drawing/2014/chartex" xmlns:cx1="http://schemas.microsoft.com/office/drawing/2015/9/8/chartex" xmlns:cx2="http://schemas.microsoft.com/office/drawing/2015/10/21/chartex" xmlns:cx3="http://schemas.microsoft.com/office/drawing/2016/5/9/chartex" xmlns:cx4="http://schemas.microsoft.com/office/drawing/2016/5/10/chartex" xmlns:cx5="http://schemas.microsoft.com/office/drawing/2016/5/11/chartex" xmlns:cx6="http://schemas.microsoft.com/office/drawing/2016/5/12/chartex" xmlns:cx7="http://schemas.microsoft.com/office/drawing/2016/5/13/chartex" xmlns:cx8="http://schemas.microsoft.com/office/drawing/2016/5/14/chartex" xmlns:mc="http://schemas.openxmlformats.org/markup-compatibility/2006" xmlns:aink="http://schemas.microsoft.com/office/drawing/2016/ink" xmlns:am3d="http://schemas.microsoft.com/office/drawing/2017/model3d" xmlns:o="urn:schemas-microsoft-com:office:office" xmlns:r="http://schemas.openxmlformats.org/officeDocument/2006/relationships" xmlns:m="http://schemas.openxmlformats.org/officeDocument/2006/math" xmlns:v="urn:schemas-microsoft-com:vml" xmlns:wp14="http://schemas.microsoft.com/office/word/2010/wordprocessingDrawing" xmlns:wp="http://schemas.openxmlformats.org/drawingml/2006/wordprocessingDrawing" xmlns:w10="urn:schemas-microsoft-com:office:word" xmlns:w="http://schemas.openxmlformats.org/wordprocessingml/2006/main" xmlns:w14="http://schemas.microsoft.com/office/word/2010/wordml" xmlns:w15="http://schemas.microsoft.com/office/word/2012/wordml" xmlns:w16cex="http://schemas.microsoft.com/office/word/2018/wordml/cex" xmlns:w16cid="http://schemas.microsoft.com/office/word/2016/wordml/cid" xmlns:w16="http://schemas.microsoft.com/office/word/2018/wordml" xmlns:w16sdtdh="http://schemas.microsoft.com/office/word/2020/wordml/sdtdatahash" xmlns:w16se="http://schemas.microsoft.com/office/word/2015/wordml/symex" xmlns:wpg="http://schemas.microsoft.com/office/word/2010/wordprocessingGroup" xmlns:wpi="http://schemas.microsoft.com/office/word/2010/wordprocessingInk" xmlns:wne="http://schemas.microsoft.com/office/word/2006/wordml" xmlns:wps="http://schemas.microsoft.com/office/word/2010/wordprocessingShape" mc:Ignorable="w14 w15 w16se w16cid w16 w16cex w16sdtdh wp14">
+<w:numbering xmlns:wpc="http://schemas.microsoft.com/office/word/2010/wordprocessingCanvas" xmlns:cx="http://schemas.microsoft.com/office/drawing/2014/chartex" xmlns:mc="http://schemas.openxmlformats.org/markup-compatibility/2006" xmlns:o="urn:schemas-microsoft-com:office:office" xmlns:r="http://schemas.openxmlformats.org/officeDocument/2006/relationships" xmlns:m="http://schemas.openxmlformats.org/officeDocument/2006/math" xmlns:v="urn:schemas-microsoft-com:vml" xmlns:wp14="http://schemas.microsoft.com/office/word/2010/wordprocessingDrawing" xmlns:wp="http://schemas.openxmlformats.org/drawingml/2006/wordprocessingDrawing" xmlns:w10="urn:schemas-microsoft-com:office:word" xmlns:w="http://schemas.openxmlformats.org/wordprocessingml/2006/main" xmlns:w14="http://schemas.microsoft.com/office/word/2010/wordml" xmlns:w15="http://schemas.microsoft.com/office/word/2012/wordml" xmlns:w16se="http://schemas.microsoft.com/office/word/2015/wordml/symex" xmlns:wpg="http://schemas.microsoft.com/office/word/2010/wordprocessingGroup" xmlns:wpi="http://schemas.microsoft.com/office/word/2010/wordprocessingInk" xmlns:wne="http://schemas.microsoft.com/office/word/2006/wordml" xmlns:wps="http://schemas.microsoft.com/office/word/2010/wordprocessingShape" mc:Ignorable="w14 w15 w16se wp14">
   <w:abstractNum w:abstractNumId="0" w15:restartNumberingAfterBreak="0">
     <w:nsid w:val="00305DC6"/>
     <w:multiLevelType w:val="multilevel"/>
@@ -7488,7 +6776,7 @@
 </file>
 
 <file path=word/styles.xml><?xml version="1.0" encoding="utf-8"?>
-<w:styles xmlns:mc="http://schemas.openxmlformats.org/markup-compatibility/2006" xmlns:r="http://schemas.openxmlformats.org/officeDocument/2006/relationships" xmlns:w="http://schemas.openxmlformats.org/wordprocessingml/2006/main" xmlns:w14="http://schemas.microsoft.com/office/word/2010/wordml" xmlns:w15="http://schemas.microsoft.com/office/word/2012/wordml" xmlns:w16cex="http://schemas.microsoft.com/office/word/2018/wordml/cex" xmlns:w16cid="http://schemas.microsoft.com/office/word/2016/wordml/cid" xmlns:w16="http://schemas.microsoft.com/office/word/2018/wordml" xmlns:w16sdtdh="http://schemas.microsoft.com/office/word/2020/wordml/sdtdatahash" xmlns:w16se="http://schemas.microsoft.com/office/word/2015/wordml/symex" mc:Ignorable="w14 w15 w16se w16cid w16 w16cex w16sdtdh">
+<w:styles xmlns:mc="http://schemas.openxmlformats.org/markup-compatibility/2006" xmlns:r="http://schemas.openxmlformats.org/officeDocument/2006/relationships" xmlns:w="http://schemas.openxmlformats.org/wordprocessingml/2006/main" xmlns:w14="http://schemas.microsoft.com/office/word/2010/wordml" xmlns:w15="http://schemas.microsoft.com/office/word/2012/wordml" xmlns:w16se="http://schemas.microsoft.com/office/word/2015/wordml/symex" mc:Ignorable="w14 w15 w16se">
   <w:docDefaults>
     <w:rPrDefault>
       <w:rPr>
@@ -7504,7 +6792,7 @@
       </w:pPr>
     </w:pPrDefault>
   </w:docDefaults>
-  <w:latentStyles w:defLockedState="0" w:defUIPriority="99" w:defSemiHidden="0" w:defUnhideWhenUsed="0" w:defQFormat="0" w:count="376">
+  <w:latentStyles w:defLockedState="0" w:defUIPriority="99" w:defSemiHidden="0" w:defUnhideWhenUsed="0" w:defQFormat="0" w:count="371">
     <w:lsdException w:name="Normal" w:uiPriority="0" w:qFormat="1"/>
     <w:lsdException w:name="heading 1" w:uiPriority="9" w:qFormat="1"/>
     <w:lsdException w:name="heading 2" w:semiHidden="1" w:uiPriority="9" w:unhideWhenUsed="1" w:qFormat="1"/>
@@ -7876,11 +7164,6 @@
     <w:lsdException w:name="List Table 5 Dark Accent 6" w:uiPriority="50"/>
     <w:lsdException w:name="List Table 6 Colorful Accent 6" w:uiPriority="51"/>
     <w:lsdException w:name="List Table 7 Colorful Accent 6" w:uiPriority="52"/>
-    <w:lsdException w:name="Mention" w:semiHidden="1" w:unhideWhenUsed="1"/>
-    <w:lsdException w:name="Smart Hyperlink" w:semiHidden="1" w:unhideWhenUsed="1"/>
-    <w:lsdException w:name="Hashtag" w:semiHidden="1" w:unhideWhenUsed="1"/>
-    <w:lsdException w:name="Unresolved Mention" w:semiHidden="1" w:unhideWhenUsed="1"/>
-    <w:lsdException w:name="Smart Link" w:semiHidden="1" w:unhideWhenUsed="1"/>
   </w:latentStyles>
   <w:style w:type="paragraph" w:default="1" w:styleId="Normal">
     <w:name w:val="Normal"/>
@@ -8104,7 +7387,7 @@
       <w:u w:val="single"/>
     </w:rPr>
   </w:style>
-  <w:style w:type="character" w:styleId="UnresolvedMention">
+  <w:style w:type="character" w:customStyle="1" w:styleId="UnresolvedMention">
     <w:name w:val="Unresolved Mention"/>
     <w:basedOn w:val="DefaultParagraphFont"/>
     <w:uiPriority w:val="99"/>
@@ -8134,6 +7417,18 @@
         <w:insideV w:val="single" w:sz="4" w:space="0" w:color="auto"/>
       </w:tblBorders>
     </w:tblPr>
+  </w:style>
+  <w:style w:type="character" w:styleId="FollowedHyperlink">
+    <w:name w:val="FollowedHyperlink"/>
+    <w:basedOn w:val="DefaultParagraphFont"/>
+    <w:uiPriority w:val="99"/>
+    <w:semiHidden/>
+    <w:unhideWhenUsed/>
+    <w:rsid w:val="008A63EC"/>
+    <w:rPr>
+      <w:color w:val="800080" w:themeColor="followedHyperlink"/>
+      <w:u w:val="single"/>
+    </w:rPr>
   </w:style>
 </w:styles>
 </file>
@@ -8583,7 +7878,7 @@
 </file>
 
 <file path=customXml/itemProps1.xml><?xml version="1.0" encoding="utf-8"?>
-<ds:datastoreItem xmlns:ds="http://schemas.openxmlformats.org/officeDocument/2006/customXml" ds:itemID="{22222222-1234-1234-1234-123412341234}">
+<ds:datastoreItem xmlns:ds="http://schemas.openxmlformats.org/officeDocument/2006/customXml" ds:itemID="{933B9E07-0F13-48F7-B270-9D5A42646D00}">
   <ds:schemaRefs>
     <ds:schemaRef ds:uri="http://schemas.openxmlformats.org/officeDocument/2006/bibliography"/>
   </ds:schemaRefs>

</xml_diff>